<commit_message>
edit osnova and sintax
</commit_message>
<xml_diff>
--- a/osnovnye_ponyatia_i_tipy_dannykh.docx
+++ b/osnovnye_ponyatia_i_tipy_dannykh.docx
@@ -1,6 +1,6 @@
 
 <file path=word/document.xml><?xml version="1.0" encoding="utf-8"?>
-<w:document xmlns:wpc="http://schemas.microsoft.com/office/word/2010/wordprocessingCanvas" xmlns:cx="http://schemas.microsoft.com/office/drawing/2014/chartex" xmlns:cx1="http://schemas.microsoft.com/office/drawing/2015/9/8/chartex" xmlns:cx2="http://schemas.microsoft.com/office/drawing/2015/10/21/chartex" xmlns:cx3="http://schemas.microsoft.com/office/drawing/2016/5/9/chartex" xmlns:cx4="http://schemas.microsoft.com/office/drawing/2016/5/10/chartex" xmlns:cx5="http://schemas.microsoft.com/office/drawing/2016/5/11/chartex" xmlns:cx6="http://schemas.microsoft.com/office/drawing/2016/5/12/chartex" xmlns:cx7="http://schemas.microsoft.com/office/drawing/2016/5/13/chartex" xmlns:cx8="http://schemas.microsoft.com/office/drawing/2016/5/14/chartex" xmlns:mc="http://schemas.openxmlformats.org/markup-compatibility/2006" xmlns:aink="http://schemas.microsoft.com/office/drawing/2016/ink" xmlns:am3d="http://schemas.microsoft.com/office/drawing/2017/model3d" xmlns:o="urn:schemas-microsoft-com:office:office" xmlns:r="http://schemas.openxmlformats.org/officeDocument/2006/relationships" xmlns:m="http://schemas.openxmlformats.org/officeDocument/2006/math" xmlns:v="urn:schemas-microsoft-com:vml" xmlns:wp14="http://schemas.microsoft.com/office/word/2010/wordprocessingDrawing" xmlns:wp="http://schemas.openxmlformats.org/drawingml/2006/wordprocessingDrawing" xmlns:w10="urn:schemas-microsoft-com:office:word" xmlns:w="http://schemas.openxmlformats.org/wordprocessingml/2006/main" xmlns:w14="http://schemas.microsoft.com/office/word/2010/wordml" xmlns:w15="http://schemas.microsoft.com/office/word/2012/wordml" xmlns:w16cex="http://schemas.microsoft.com/office/word/2018/wordml/cex" xmlns:w16cid="http://schemas.microsoft.com/office/word/2016/wordml/cid" xmlns:w16="http://schemas.microsoft.com/office/word/2018/wordml" xmlns:w16sdtdh="http://schemas.microsoft.com/office/word/2020/wordml/sdtdatahash" xmlns:w16se="http://schemas.microsoft.com/office/word/2015/wordml/symex" xmlns:wpg="http://schemas.microsoft.com/office/word/2010/wordprocessingGroup" xmlns:wpi="http://schemas.microsoft.com/office/word/2010/wordprocessingInk" xmlns:wne="http://schemas.microsoft.com/office/word/2006/wordml" xmlns:wps="http://schemas.microsoft.com/office/word/2010/wordprocessingShape" mc:Ignorable="w14 w15 w16se w16cid w16 w16cex w16sdtdh wp14">
+<w:document xmlns:wpc="http://schemas.microsoft.com/office/word/2010/wordprocessingCanvas" xmlns:cx="http://schemas.microsoft.com/office/drawing/2014/chartex" xmlns:mc="http://schemas.openxmlformats.org/markup-compatibility/2006" xmlns:o="urn:schemas-microsoft-com:office:office" xmlns:r="http://schemas.openxmlformats.org/officeDocument/2006/relationships" xmlns:m="http://schemas.openxmlformats.org/officeDocument/2006/math" xmlns:v="urn:schemas-microsoft-com:vml" xmlns:wp14="http://schemas.microsoft.com/office/word/2010/wordprocessingDrawing" xmlns:wp="http://schemas.openxmlformats.org/drawingml/2006/wordprocessingDrawing" xmlns:w10="urn:schemas-microsoft-com:office:word" xmlns:w="http://schemas.openxmlformats.org/wordprocessingml/2006/main" xmlns:w14="http://schemas.microsoft.com/office/word/2010/wordml" xmlns:w15="http://schemas.microsoft.com/office/word/2012/wordml" xmlns:w16se="http://schemas.microsoft.com/office/word/2015/wordml/symex" xmlns:wpg="http://schemas.microsoft.com/office/word/2010/wordprocessingGroup" xmlns:wpi="http://schemas.microsoft.com/office/word/2010/wordprocessingInk" xmlns:wne="http://schemas.microsoft.com/office/word/2006/wordml" xmlns:wps="http://schemas.microsoft.com/office/word/2010/wordprocessingShape" mc:Ignorable="w14 w15 w16se wp14">
   <w:body>
     <w:p>
       <w:pPr>
@@ -43,17 +43,7 @@
           <w:szCs w:val="20"/>
           <w:lang w:eastAsia="ru-RU"/>
         </w:rPr>
-        <w:t xml:space="preserve">Переменные </w:t>
-      </w:r>
-      <w:r>
-        <w:rPr>
-          <w:rFonts w:ascii="Verdana" w:eastAsia="Times New Roman" w:hAnsi="Verdana" w:cs="Times New Roman"/>
-          <w:color w:val="000000"/>
-          <w:sz w:val="20"/>
-          <w:szCs w:val="20"/>
-          <w:lang w:eastAsia="ru-RU"/>
-        </w:rPr>
-        <w:t>объявляются следующим образом:</w:t>
+        <w:t>Переменные объявляются следующим образом:</w:t>
       </w:r>
     </w:p>
     <w:tbl>
@@ -111,7 +101,6 @@
                 <w:lang w:eastAsia="ru-RU"/>
               </w:rPr>
             </w:pPr>
-            <w:proofErr w:type="spellStart"/>
             <w:r>
               <w:rPr>
                 <w:rFonts w:ascii="Courier New" w:eastAsia="Times New Roman" w:hAnsi="Courier New" w:cs="Courier New"/>
@@ -119,37 +108,7 @@
                 <w:szCs w:val="20"/>
                 <w:lang w:eastAsia="ru-RU"/>
               </w:rPr>
-              <w:t>тип_данных</w:t>
-            </w:r>
-            <w:proofErr w:type="spellEnd"/>
-            <w:r>
-              <w:rPr>
-                <w:rFonts w:ascii="Courier New" w:eastAsia="Times New Roman" w:hAnsi="Courier New" w:cs="Courier New"/>
-                <w:sz w:val="20"/>
-                <w:szCs w:val="20"/>
-                <w:lang w:eastAsia="ru-RU"/>
-              </w:rPr>
-              <w:t xml:space="preserve"> </w:t>
-            </w:r>
-            <w:proofErr w:type="spellStart"/>
-            <w:r>
-              <w:rPr>
-                <w:rFonts w:ascii="Courier New" w:eastAsia="Times New Roman" w:hAnsi="Courier New" w:cs="Courier New"/>
-                <w:sz w:val="20"/>
-                <w:szCs w:val="20"/>
-                <w:lang w:eastAsia="ru-RU"/>
-              </w:rPr>
-              <w:t>имя_переменной</w:t>
-            </w:r>
-            <w:proofErr w:type="spellEnd"/>
-            <w:r>
-              <w:rPr>
-                <w:rFonts w:ascii="Courier New" w:eastAsia="Times New Roman" w:hAnsi="Courier New" w:cs="Courier New"/>
-                <w:sz w:val="20"/>
-                <w:szCs w:val="20"/>
-                <w:lang w:eastAsia="ru-RU"/>
-              </w:rPr>
-              <w:t>;</w:t>
+              <w:t>тип_данных имя_переменной;</w:t>
             </w:r>
           </w:p>
         </w:tc>
@@ -199,7 +158,6 @@
         </w:rPr>
         <w:t>Слово </w:t>
       </w:r>
-      <w:proofErr w:type="spellStart"/>
       <w:r>
         <w:rPr>
           <w:rFonts w:ascii="Times New Roman" w:hAnsi="Times New Roman" w:cs="Times New Roman"/>
@@ -209,7 +167,6 @@
         </w:rPr>
         <w:t>var</w:t>
       </w:r>
-      <w:proofErr w:type="spellEnd"/>
       <w:r>
         <w:rPr>
           <w:rFonts w:ascii="Times New Roman" w:hAnsi="Times New Roman" w:cs="Times New Roman"/>
@@ -233,15 +190,7 @@
           <w:sz w:val="28"/>
           <w:szCs w:val="28"/>
         </w:rPr>
-        <w:t>В отличие от пе</w:t>
-      </w:r>
-      <w:r>
-        <w:rPr>
-          <w:rFonts w:ascii="Times New Roman" w:hAnsi="Times New Roman" w:cs="Times New Roman"/>
-          <w:sz w:val="28"/>
-          <w:szCs w:val="28"/>
-        </w:rPr>
-        <w:t xml:space="preserve">ременных </w:t>
+        <w:t xml:space="preserve">В отличие от переменных </w:t>
       </w:r>
       <w:r>
         <w:rPr>
@@ -303,7 +252,6 @@
           <w:szCs w:val="28"/>
         </w:rPr>
       </w:pPr>
-      <w:proofErr w:type="spellStart"/>
       <w:r>
         <w:rPr>
           <w:rFonts w:ascii="Times New Roman" w:hAnsi="Times New Roman" w:cs="Times New Roman"/>
@@ -314,69 +262,23 @@
         </w:rPr>
         <w:t>boolean</w:t>
       </w:r>
-      <w:proofErr w:type="spellEnd"/>
-      <w:r>
-        <w:rPr>
-          <w:rFonts w:ascii="Times New Roman" w:hAnsi="Times New Roman" w:cs="Times New Roman"/>
-          <w:sz w:val="28"/>
-          <w:szCs w:val="28"/>
-        </w:rPr>
-        <w:t xml:space="preserve">: хранит </w:t>
-      </w:r>
-      <w:r>
-        <w:rPr>
-          <w:rFonts w:ascii="Times New Roman" w:hAnsi="Times New Roman" w:cs="Times New Roman"/>
-          <w:sz w:val="28"/>
-          <w:szCs w:val="28"/>
-        </w:rPr>
-        <w:t>значение </w:t>
-      </w:r>
-      <w:proofErr w:type="spellStart"/>
-      <w:r>
-        <w:rPr>
-          <w:rFonts w:ascii="Times New Roman" w:hAnsi="Times New Roman" w:cs="Times New Roman"/>
-          <w:sz w:val="28"/>
-          <w:szCs w:val="28"/>
-        </w:rPr>
-        <w:t>true</w:t>
-      </w:r>
-      <w:proofErr w:type="spellEnd"/>
-      <w:r>
-        <w:rPr>
-          <w:rFonts w:ascii="Times New Roman" w:hAnsi="Times New Roman" w:cs="Times New Roman"/>
-          <w:sz w:val="28"/>
-          <w:szCs w:val="28"/>
-        </w:rPr>
-        <w:t> или </w:t>
-      </w:r>
-      <w:proofErr w:type="spellStart"/>
-      <w:r>
-        <w:rPr>
-          <w:rFonts w:ascii="Times New Roman" w:hAnsi="Times New Roman" w:cs="Times New Roman"/>
-          <w:sz w:val="28"/>
-          <w:szCs w:val="28"/>
-        </w:rPr>
-        <w:t>false</w:t>
-      </w:r>
-      <w:proofErr w:type="spellEnd"/>
-      <w:r>
-        <w:rPr>
-          <w:rFonts w:ascii="Times New Roman" w:hAnsi="Times New Roman" w:cs="Times New Roman"/>
-          <w:sz w:val="28"/>
-          <w:szCs w:val="28"/>
-        </w:rPr>
-        <w:t>.</w:t>
-      </w:r>
-    </w:p>
-    <w:p>
-      <w:pPr>
-        <w:rPr>
-          <w:rFonts w:ascii="Times New Roman" w:hAnsi="Times New Roman" w:cs="Times New Roman"/>
-          <w:sz w:val="28"/>
-          <w:szCs w:val="28"/>
-        </w:rPr>
-      </w:pPr>
-      <w:proofErr w:type="spellStart"/>
+      <w:r>
+        <w:rPr>
+          <w:rFonts w:ascii="Times New Roman" w:hAnsi="Times New Roman" w:cs="Times New Roman"/>
+          <w:sz w:val="28"/>
+          <w:szCs w:val="28"/>
+        </w:rPr>
+        <w:t>: хранит значение true или false.</w:t>
+      </w:r>
+    </w:p>
+    <w:p>
+      <w:pPr>
+        <w:rPr>
+          <w:rFonts w:ascii="Times New Roman" w:hAnsi="Times New Roman" w:cs="Times New Roman"/>
+          <w:sz w:val="28"/>
+          <w:szCs w:val="28"/>
+        </w:rPr>
+      </w:pPr>
       <w:r>
         <w:rPr>
           <w:rFonts w:ascii="Times New Roman" w:hAnsi="Times New Roman" w:cs="Times New Roman"/>
@@ -387,7 +289,6 @@
         </w:rPr>
         <w:t>byte</w:t>
       </w:r>
-      <w:proofErr w:type="spellEnd"/>
       <w:r>
         <w:rPr>
           <w:rFonts w:ascii="Times New Roman" w:hAnsi="Times New Roman" w:cs="Times New Roman"/>
@@ -405,7 +306,6 @@
           <w:szCs w:val="28"/>
         </w:rPr>
       </w:pPr>
-      <w:proofErr w:type="spellStart"/>
       <w:r>
         <w:rPr>
           <w:rFonts w:ascii="Times New Roman" w:hAnsi="Times New Roman" w:cs="Times New Roman"/>
@@ -416,7 +316,6 @@
         </w:rPr>
         <w:t>short</w:t>
       </w:r>
-      <w:proofErr w:type="spellEnd"/>
       <w:r>
         <w:rPr>
           <w:rFonts w:ascii="Times New Roman" w:hAnsi="Times New Roman" w:cs="Times New Roman"/>
@@ -434,7 +333,6 @@
           <w:szCs w:val="28"/>
         </w:rPr>
       </w:pPr>
-      <w:proofErr w:type="spellStart"/>
       <w:r>
         <w:rPr>
           <w:rFonts w:ascii="Times New Roman" w:hAnsi="Times New Roman" w:cs="Times New Roman"/>
@@ -445,7 +343,6 @@
         </w:rPr>
         <w:t>int</w:t>
       </w:r>
-      <w:proofErr w:type="spellEnd"/>
       <w:r>
         <w:rPr>
           <w:rFonts w:ascii="Times New Roman" w:hAnsi="Times New Roman" w:cs="Times New Roman"/>
@@ -463,7 +360,6 @@
           <w:szCs w:val="28"/>
         </w:rPr>
       </w:pPr>
-      <w:proofErr w:type="spellStart"/>
       <w:r>
         <w:rPr>
           <w:rFonts w:ascii="Times New Roman" w:hAnsi="Times New Roman" w:cs="Times New Roman"/>
@@ -474,33 +370,23 @@
         </w:rPr>
         <w:t>long</w:t>
       </w:r>
-      <w:proofErr w:type="spellEnd"/>
-      <w:r>
-        <w:rPr>
-          <w:rFonts w:ascii="Times New Roman" w:hAnsi="Times New Roman" w:cs="Times New Roman"/>
-          <w:sz w:val="28"/>
-          <w:szCs w:val="28"/>
-        </w:rPr>
-        <w:t xml:space="preserve">: хранит целое число от –9 223 </w:t>
-      </w:r>
-      <w:r>
-        <w:rPr>
-          <w:rFonts w:ascii="Times New Roman" w:hAnsi="Times New Roman" w:cs="Times New Roman"/>
-          <w:sz w:val="28"/>
-          <w:szCs w:val="28"/>
-        </w:rPr>
-        <w:t>372 036 854 775 808 до 9 223 372 036 854 775 807 и занимает 8 байт</w:t>
-      </w:r>
-    </w:p>
-    <w:p>
-      <w:pPr>
-        <w:rPr>
-          <w:rFonts w:ascii="Times New Roman" w:hAnsi="Times New Roman" w:cs="Times New Roman"/>
-          <w:sz w:val="28"/>
-          <w:szCs w:val="28"/>
-        </w:rPr>
-      </w:pPr>
-      <w:proofErr w:type="spellStart"/>
+      <w:r>
+        <w:rPr>
+          <w:rFonts w:ascii="Times New Roman" w:hAnsi="Times New Roman" w:cs="Times New Roman"/>
+          <w:sz w:val="28"/>
+          <w:szCs w:val="28"/>
+        </w:rPr>
+        <w:t>: хранит целое число от –9 223 372 036 854 775 808 до 9 223 372 036 854 775 807 и занимает 8 байт</w:t>
+      </w:r>
+    </w:p>
+    <w:p>
+      <w:pPr>
+        <w:rPr>
+          <w:rFonts w:ascii="Times New Roman" w:hAnsi="Times New Roman" w:cs="Times New Roman"/>
+          <w:sz w:val="28"/>
+          <w:szCs w:val="28"/>
+        </w:rPr>
+      </w:pPr>
       <w:r>
         <w:rPr>
           <w:rFonts w:ascii="Times New Roman" w:hAnsi="Times New Roman" w:cs="Times New Roman"/>
@@ -511,7 +397,6 @@
         </w:rPr>
         <w:t>double</w:t>
       </w:r>
-      <w:proofErr w:type="spellEnd"/>
       <w:r>
         <w:rPr>
           <w:rFonts w:ascii="Times New Roman" w:hAnsi="Times New Roman" w:cs="Times New Roman"/>
@@ -563,7 +448,6 @@
           <w:szCs w:val="28"/>
         </w:rPr>
       </w:pPr>
-      <w:proofErr w:type="spellStart"/>
       <w:r>
         <w:rPr>
           <w:rFonts w:ascii="Times New Roman" w:hAnsi="Times New Roman" w:cs="Times New Roman"/>
@@ -574,7 +458,6 @@
         </w:rPr>
         <w:t>float</w:t>
       </w:r>
-      <w:proofErr w:type="spellEnd"/>
       <w:r>
         <w:rPr>
           <w:rFonts w:ascii="Times New Roman" w:hAnsi="Times New Roman" w:cs="Times New Roman"/>
@@ -626,7 +509,6 @@
           <w:szCs w:val="28"/>
         </w:rPr>
       </w:pPr>
-      <w:proofErr w:type="spellStart"/>
       <w:r>
         <w:rPr>
           <w:rFonts w:ascii="Times New Roman" w:hAnsi="Times New Roman" w:cs="Times New Roman"/>
@@ -637,22 +519,13 @@
         </w:rPr>
         <w:t>char</w:t>
       </w:r>
-      <w:proofErr w:type="spellEnd"/>
-      <w:r>
-        <w:rPr>
-          <w:rFonts w:ascii="Times New Roman" w:hAnsi="Times New Roman" w:cs="Times New Roman"/>
-          <w:sz w:val="28"/>
-          <w:szCs w:val="28"/>
-        </w:rPr>
-        <w:t>: хранит одиноч</w:t>
-      </w:r>
-      <w:r>
-        <w:rPr>
-          <w:rFonts w:ascii="Times New Roman" w:hAnsi="Times New Roman" w:cs="Times New Roman"/>
-          <w:sz w:val="28"/>
-          <w:szCs w:val="28"/>
-        </w:rPr>
-        <w:t>ный символ в кодировке UTF-16 и занимает 2 байта, поэтому диапазон хранимых значений от 0 до 65535</w:t>
+      <w:r>
+        <w:rPr>
+          <w:rFonts w:ascii="Times New Roman" w:hAnsi="Times New Roman" w:cs="Times New Roman"/>
+          <w:sz w:val="28"/>
+          <w:szCs w:val="28"/>
+        </w:rPr>
+        <w:t>: хранит одиночный символ в кодировке UTF-16 и занимает 2 байта, поэтому диапазон хранимых значений от 0 до 65535</w:t>
       </w:r>
       <w:r>
         <w:rPr>
@@ -730,50 +603,24 @@
           <w:sz w:val="28"/>
           <w:szCs w:val="28"/>
         </w:rPr>
-        <w:t xml:space="preserve">Переменная, объявленная в теле метода, в цикле или условной конструкции, то она </w:t>
-      </w:r>
-      <w:proofErr w:type="spellStart"/>
-      <w:r>
-        <w:rPr>
-          <w:rFonts w:ascii="Times New Roman" w:hAnsi="Times New Roman" w:cs="Times New Roman"/>
-          <w:sz w:val="28"/>
-          <w:szCs w:val="28"/>
-        </w:rPr>
-        <w:t>доступан</w:t>
-      </w:r>
-      <w:proofErr w:type="spellEnd"/>
-      <w:r>
-        <w:rPr>
-          <w:rFonts w:ascii="Times New Roman" w:hAnsi="Times New Roman" w:cs="Times New Roman"/>
-          <w:sz w:val="28"/>
-          <w:szCs w:val="28"/>
-        </w:rPr>
-        <w:t xml:space="preserve"> только внутри этого блока кода. То же самое касается и аргументов метода.</w:t>
-      </w:r>
-    </w:p>
-    <w:p>
-      <w:pPr>
-        <w:rPr>
-          <w:rFonts w:ascii="Times New Roman" w:hAnsi="Times New Roman" w:cs="Times New Roman"/>
-          <w:sz w:val="28"/>
-          <w:szCs w:val="28"/>
-        </w:rPr>
-      </w:pPr>
-      <w:r>
-        <w:rPr>
-          <w:rFonts w:ascii="Times New Roman" w:hAnsi="Times New Roman" w:cs="Times New Roman"/>
-          <w:sz w:val="28"/>
-          <w:szCs w:val="28"/>
-        </w:rPr>
-        <w:t>Переменные объекта существуют только в период жизни этого объекта. Их область видимости регул</w:t>
-      </w:r>
-      <w:r>
-        <w:rPr>
-          <w:rFonts w:ascii="Times New Roman" w:hAnsi="Times New Roman" w:cs="Times New Roman"/>
-          <w:sz w:val="28"/>
-          <w:szCs w:val="28"/>
-        </w:rPr>
-        <w:t>ируется модификаторами.</w:t>
+        <w:t>Переменная, объявленная в теле метода, в цикле или условной конструкции, то она доступан только внутри этого блока кода. То же самое касается и аргументов метода.</w:t>
+      </w:r>
+    </w:p>
+    <w:p>
+      <w:pPr>
+        <w:rPr>
+          <w:rFonts w:ascii="Times New Roman" w:hAnsi="Times New Roman" w:cs="Times New Roman"/>
+          <w:sz w:val="28"/>
+          <w:szCs w:val="28"/>
+        </w:rPr>
+      </w:pPr>
+      <w:r>
+        <w:rPr>
+          <w:rFonts w:ascii="Times New Roman" w:hAnsi="Times New Roman" w:cs="Times New Roman"/>
+          <w:sz w:val="28"/>
+          <w:szCs w:val="28"/>
+        </w:rPr>
+        <w:t>Переменные объекта существуют только в период жизни этого объекта. Их область видимости регулируется модификаторами.</w:t>
       </w:r>
     </w:p>
     <w:p>
@@ -903,43 +750,88 @@
           <w:sz w:val="28"/>
           <w:szCs w:val="28"/>
         </w:rPr>
-        <w:t>по у</w:t>
-      </w:r>
+        <w:t xml:space="preserve">по умолчанию) – </w:t>
+      </w:r>
+      <w:r>
+        <w:rPr>
+          <w:rFonts w:ascii="Times New Roman" w:hAnsi="Times New Roman" w:cs="Times New Roman"/>
+          <w:sz w:val="28"/>
+          <w:szCs w:val="28"/>
+        </w:rPr>
+        <w:t>классы, поля и методы видны только внутри своего пакета.</w:t>
+      </w:r>
+    </w:p>
+    <w:p>
+      <w:pPr>
+        <w:rPr>
+          <w:rFonts w:ascii="Times New Roman" w:hAnsi="Times New Roman" w:cs="Times New Roman"/>
+          <w:sz w:val="28"/>
+          <w:szCs w:val="28"/>
+        </w:rPr>
+      </w:pPr>
       <w:r>
         <w:rPr>
           <w:rFonts w:ascii="Times New Roman" w:hAnsi="Times New Roman" w:cs="Times New Roman"/>
           <w:b/>
           <w:sz w:val="28"/>
           <w:szCs w:val="28"/>
-        </w:rPr>
-        <w:t xml:space="preserve">молчанию) – </w:t>
-      </w:r>
-      <w:r>
-        <w:rPr>
-          <w:rFonts w:ascii="Times New Roman" w:hAnsi="Times New Roman" w:cs="Times New Roman"/>
-          <w:sz w:val="28"/>
-          <w:szCs w:val="28"/>
-        </w:rPr>
-        <w:t>классы, поля и методы видны только внутри своего пакета.</w:t>
-      </w:r>
-    </w:p>
-    <w:p>
-      <w:pPr>
-        <w:rPr>
-          <w:rFonts w:ascii="Times New Roman" w:hAnsi="Times New Roman" w:cs="Times New Roman"/>
-          <w:sz w:val="28"/>
-          <w:szCs w:val="28"/>
-        </w:rPr>
-      </w:pPr>
+          <w:lang w:val="en-US"/>
+        </w:rPr>
+        <w:t>Protected</w:t>
+      </w:r>
       <w:r>
         <w:rPr>
           <w:rFonts w:ascii="Times New Roman" w:hAnsi="Times New Roman" w:cs="Times New Roman"/>
           <w:b/>
           <w:sz w:val="28"/>
           <w:szCs w:val="28"/>
+        </w:rPr>
+        <w:t xml:space="preserve"> – </w:t>
+      </w:r>
+      <w:r>
+        <w:rPr>
+          <w:rFonts w:ascii="Times New Roman" w:hAnsi="Times New Roman" w:cs="Times New Roman"/>
+          <w:sz w:val="28"/>
+          <w:szCs w:val="28"/>
+        </w:rPr>
+        <w:t xml:space="preserve">поля и методы доступны в пределах пакета, а также в классах </w:t>
+      </w:r>
+      <w:proofErr w:type="gramStart"/>
+      <w:r>
+        <w:rPr>
+          <w:rFonts w:ascii="Times New Roman" w:hAnsi="Times New Roman" w:cs="Times New Roman"/>
+          <w:sz w:val="28"/>
+          <w:szCs w:val="28"/>
+        </w:rPr>
+        <w:t>наследниках(</w:t>
+      </w:r>
+      <w:proofErr w:type="gramEnd"/>
+      <w:r>
+        <w:rPr>
+          <w:rFonts w:ascii="Times New Roman" w:hAnsi="Times New Roman" w:cs="Times New Roman"/>
+          <w:sz w:val="28"/>
+          <w:szCs w:val="28"/>
+        </w:rPr>
+        <w:t>которые могут находится в другом пакете).</w:t>
+      </w:r>
+    </w:p>
+    <w:p>
+      <w:pPr>
+        <w:rPr>
+          <w:rFonts w:ascii="Times New Roman" w:hAnsi="Times New Roman" w:cs="Times New Roman"/>
+          <w:sz w:val="28"/>
+          <w:szCs w:val="28"/>
+        </w:rPr>
+      </w:pPr>
+      <w:r>
+        <w:rPr>
+          <w:rFonts w:ascii="Times New Roman" w:hAnsi="Times New Roman" w:cs="Times New Roman"/>
+          <w:b/>
+          <w:sz w:val="28"/>
+          <w:szCs w:val="28"/>
           <w:lang w:val="en-US"/>
         </w:rPr>
-        <w:t>Protected</w:t>
+        <w:t>boxing</w:t>
       </w:r>
       <w:r>
         <w:rPr>
@@ -956,69 +848,7 @@
           <w:sz w:val="28"/>
           <w:szCs w:val="28"/>
         </w:rPr>
-        <w:t xml:space="preserve">поля и методы доступны в пределах пакета, а также в классах </w:t>
-      </w:r>
-      <w:proofErr w:type="gramStart"/>
-      <w:r>
-        <w:rPr>
-          <w:rFonts w:ascii="Times New Roman" w:hAnsi="Times New Roman" w:cs="Times New Roman"/>
-          <w:sz w:val="28"/>
-          <w:szCs w:val="28"/>
-        </w:rPr>
-        <w:t>наследниках(</w:t>
-      </w:r>
-      <w:proofErr w:type="gramEnd"/>
-      <w:r>
-        <w:rPr>
-          <w:rFonts w:ascii="Times New Roman" w:hAnsi="Times New Roman" w:cs="Times New Roman"/>
-          <w:sz w:val="28"/>
-          <w:szCs w:val="28"/>
-        </w:rPr>
-        <w:t>которые могут находится в другом пакете).</w:t>
-      </w:r>
-    </w:p>
-    <w:p>
-      <w:pPr>
-        <w:rPr>
-          <w:rFonts w:ascii="Times New Roman" w:hAnsi="Times New Roman" w:cs="Times New Roman"/>
-          <w:sz w:val="28"/>
-          <w:szCs w:val="28"/>
-        </w:rPr>
-      </w:pPr>
-      <w:r>
-        <w:rPr>
-          <w:rFonts w:ascii="Times New Roman" w:hAnsi="Times New Roman" w:cs="Times New Roman"/>
-          <w:b/>
-          <w:sz w:val="28"/>
-          <w:szCs w:val="28"/>
-          <w:lang w:val="en-US"/>
-        </w:rPr>
-        <w:t>boxing</w:t>
-      </w:r>
-      <w:r>
-        <w:rPr>
-          <w:rFonts w:ascii="Times New Roman" w:hAnsi="Times New Roman" w:cs="Times New Roman"/>
-          <w:b/>
-          <w:sz w:val="28"/>
-          <w:szCs w:val="28"/>
-        </w:rPr>
-        <w:t xml:space="preserve"> – </w:t>
-      </w:r>
-      <w:r>
-        <w:rPr>
-          <w:rFonts w:ascii="Times New Roman" w:hAnsi="Times New Roman" w:cs="Times New Roman"/>
-          <w:sz w:val="28"/>
-          <w:szCs w:val="28"/>
-        </w:rPr>
-        <w:t xml:space="preserve">автоматическое преобразование </w:t>
-      </w:r>
-      <w:r>
-        <w:rPr>
-          <w:rFonts w:ascii="Times New Roman" w:hAnsi="Times New Roman" w:cs="Times New Roman"/>
-          <w:sz w:val="28"/>
-          <w:szCs w:val="28"/>
-        </w:rPr>
-        <w:t>примитивного типа в эквивалентную ему класс-обертку.</w:t>
+        <w:t>автоматическое преобразование примитивного типа в эквивалентную ему класс-обертку.</w:t>
       </w:r>
     </w:p>
     <w:p>
@@ -1040,7 +870,7 @@
     </w:p>
     <w:p>
       <w:pPr>
-        <w:pStyle w:val="ad"/>
+        <w:pStyle w:val="ListParagraph"/>
         <w:numPr>
           <w:ilvl w:val="0"/>
           <w:numId w:val="1"/>
@@ -1062,7 +892,7 @@
     </w:p>
     <w:p>
       <w:pPr>
-        <w:pStyle w:val="ad"/>
+        <w:pStyle w:val="ListParagraph"/>
         <w:numPr>
           <w:ilvl w:val="0"/>
           <w:numId w:val="1"/>
@@ -1115,15 +945,7 @@
           <w:sz w:val="28"/>
           <w:szCs w:val="28"/>
         </w:rPr>
-        <w:t>преобразование класса оберт</w:t>
-      </w:r>
-      <w:r>
-        <w:rPr>
-          <w:rFonts w:ascii="Times New Roman" w:hAnsi="Times New Roman" w:cs="Times New Roman"/>
-          <w:sz w:val="28"/>
-          <w:szCs w:val="28"/>
-        </w:rPr>
-        <w:t>ки в соответствующий примитивный тип.</w:t>
+        <w:t>преобразование класса обертки в соответствующий примитивный тип.</w:t>
       </w:r>
     </w:p>
     <w:p>
@@ -1145,7 +967,7 @@
     </w:p>
     <w:p>
       <w:pPr>
-        <w:pStyle w:val="ad"/>
+        <w:pStyle w:val="ListParagraph"/>
         <w:numPr>
           <w:ilvl w:val="0"/>
           <w:numId w:val="2"/>
@@ -1167,7 +989,7 @@
     </w:p>
     <w:p>
       <w:pPr>
-        <w:pStyle w:val="ad"/>
+        <w:pStyle w:val="ListParagraph"/>
         <w:numPr>
           <w:ilvl w:val="0"/>
           <w:numId w:val="2"/>
@@ -1184,30 +1006,12 @@
           <w:sz w:val="28"/>
           <w:szCs w:val="28"/>
         </w:rPr>
-        <w:t xml:space="preserve">В выражениях, в которых один или оба аргумента являются экземплярами класса оберток (кроме == </w:t>
-      </w:r>
-      <w:proofErr w:type="gramStart"/>
-      <w:r>
-        <w:rPr>
-          <w:rFonts w:ascii="Times New Roman" w:hAnsi="Times New Roman" w:cs="Times New Roman"/>
-          <w:sz w:val="28"/>
-          <w:szCs w:val="28"/>
-        </w:rPr>
-        <w:t>и !</w:t>
-      </w:r>
-      <w:proofErr w:type="gramEnd"/>
-      <w:r>
-        <w:rPr>
-          <w:rFonts w:ascii="Times New Roman" w:hAnsi="Times New Roman" w:cs="Times New Roman"/>
-          <w:sz w:val="28"/>
-          <w:szCs w:val="28"/>
-        </w:rPr>
-        <w:t>=).</w:t>
-      </w:r>
-    </w:p>
-    <w:p>
-      <w:pPr>
-        <w:pStyle w:val="ad"/>
+        <w:t>В выражениях, в которых один или оба аргумента являются экземплярами класса оберток (кроме == и !=).</w:t>
+      </w:r>
+    </w:p>
+    <w:p>
+      <w:pPr>
+        <w:pStyle w:val="ListParagraph"/>
         <w:numPr>
           <w:ilvl w:val="0"/>
           <w:numId w:val="2"/>
@@ -1224,15 +1028,7 @@
           <w:sz w:val="28"/>
           <w:szCs w:val="28"/>
         </w:rPr>
-        <w:t>При передаче объе</w:t>
-      </w:r>
-      <w:r>
-        <w:rPr>
-          <w:rFonts w:ascii="Times New Roman" w:hAnsi="Times New Roman" w:cs="Times New Roman"/>
-          <w:sz w:val="28"/>
-          <w:szCs w:val="28"/>
-        </w:rPr>
-        <w:t>кта класса-обертки в метод, ожидающий соответствующий примитивный тип.</w:t>
+        <w:t>При передаче объекта класса-обертки в метод, ожидающий соответствующий примитивный тип.</w:t>
       </w:r>
     </w:p>
     <w:p>
@@ -1302,6 +1098,7 @@
           <w:rFonts w:ascii="Times New Roman" w:hAnsi="Times New Roman" w:cs="Times New Roman"/>
           <w:sz w:val="28"/>
           <w:szCs w:val="28"/>
+          <w:lang w:val="en-US"/>
         </w:rPr>
       </w:pPr>
       <w:r>
@@ -1311,120 +1108,56 @@
           <w:szCs w:val="28"/>
         </w:rPr>
         <w:lastRenderedPageBreak/>
-        <w:t xml:space="preserve">Примитивы имеют значение по умолчанию — 0 для чисел, </w:t>
-      </w:r>
-      <w:proofErr w:type="spellStart"/>
-      <w:r>
-        <w:rPr>
-          <w:rFonts w:ascii="Times New Roman" w:hAnsi="Times New Roman" w:cs="Times New Roman"/>
-          <w:sz w:val="28"/>
-          <w:szCs w:val="28"/>
-        </w:rPr>
-        <w:t>false</w:t>
-      </w:r>
-      <w:proofErr w:type="spellEnd"/>
-      <w:r>
-        <w:rPr>
-          <w:rFonts w:ascii="Times New Roman" w:hAnsi="Times New Roman" w:cs="Times New Roman"/>
-          <w:sz w:val="28"/>
-          <w:szCs w:val="28"/>
-        </w:rPr>
-        <w:t xml:space="preserve"> для </w:t>
-      </w:r>
-      <w:proofErr w:type="spellStart"/>
-      <w:proofErr w:type="gramStart"/>
-      <w:r>
-        <w:rPr>
-          <w:rFonts w:ascii="Times New Roman" w:hAnsi="Times New Roman" w:cs="Times New Roman"/>
-          <w:sz w:val="28"/>
-          <w:szCs w:val="28"/>
-        </w:rPr>
-        <w:t>boolean</w:t>
-      </w:r>
-      <w:proofErr w:type="spellEnd"/>
-      <w:r>
-        <w:rPr>
-          <w:rFonts w:ascii="Times New Roman" w:hAnsi="Times New Roman" w:cs="Times New Roman"/>
-          <w:sz w:val="28"/>
-          <w:szCs w:val="28"/>
-        </w:rPr>
-        <w:t>,‘</w:t>
-      </w:r>
-      <w:proofErr w:type="gramEnd"/>
-      <w:r>
-        <w:rPr>
-          <w:rFonts w:ascii="Times New Roman" w:hAnsi="Times New Roman" w:cs="Times New Roman"/>
-          <w:sz w:val="28"/>
-          <w:szCs w:val="28"/>
-        </w:rPr>
-        <w:t xml:space="preserve">\u0000’ для </w:t>
-      </w:r>
-      <w:proofErr w:type="spellStart"/>
-      <w:r>
-        <w:rPr>
-          <w:rFonts w:ascii="Times New Roman" w:hAnsi="Times New Roman" w:cs="Times New Roman"/>
-          <w:sz w:val="28"/>
-          <w:szCs w:val="28"/>
-        </w:rPr>
-        <w:t>char</w:t>
-      </w:r>
-      <w:proofErr w:type="spellEnd"/>
-      <w:r>
-        <w:rPr>
-          <w:rFonts w:ascii="Times New Roman" w:hAnsi="Times New Roman" w:cs="Times New Roman"/>
-          <w:sz w:val="28"/>
-          <w:szCs w:val="28"/>
-        </w:rPr>
-        <w:t>.</w:t>
-      </w:r>
-    </w:p>
-    <w:p>
-      <w:pPr>
-        <w:pStyle w:val="a1"/>
-        <w:rPr>
-          <w:rFonts w:ascii="Times New Roman" w:hAnsi="Times New Roman" w:cs="Times New Roman"/>
-          <w:sz w:val="28"/>
-          <w:szCs w:val="28"/>
-        </w:rPr>
-      </w:pPr>
-      <w:r>
-        <w:rPr>
-          <w:rFonts w:ascii="Times New Roman" w:hAnsi="Times New Roman" w:cs="Times New Roman"/>
-          <w:sz w:val="28"/>
-          <w:szCs w:val="28"/>
-        </w:rPr>
-        <w:t xml:space="preserve">Ссылочные </w:t>
-      </w:r>
-      <w:proofErr w:type="gramStart"/>
-      <w:r>
-        <w:rPr>
-          <w:rFonts w:ascii="Times New Roman" w:hAnsi="Times New Roman" w:cs="Times New Roman"/>
-          <w:sz w:val="28"/>
-          <w:szCs w:val="28"/>
-        </w:rPr>
-        <w:t>типы  в</w:t>
-      </w:r>
-      <w:proofErr w:type="gramEnd"/>
-      <w:r>
-        <w:rPr>
-          <w:rFonts w:ascii="Times New Roman" w:hAnsi="Times New Roman" w:cs="Times New Roman"/>
-          <w:sz w:val="28"/>
-          <w:szCs w:val="28"/>
-        </w:rPr>
-        <w:t xml:space="preserve"> языке Java</w:t>
-      </w:r>
-      <w:r>
-        <w:rPr>
-          <w:rFonts w:ascii="Times New Roman" w:hAnsi="Times New Roman" w:cs="Times New Roman"/>
-          <w:sz w:val="28"/>
-          <w:szCs w:val="28"/>
-        </w:rPr>
-        <w:t xml:space="preserve"> включают:</w:t>
-      </w:r>
-    </w:p>
-    <w:p>
-      <w:pPr>
-        <w:pStyle w:val="a1"/>
+        <w:t>Примитивы имеют значение по умолчанию — 0 дл</w:t>
+      </w:r>
+      <w:bookmarkStart w:id="0" w:name="_GoBack"/>
+      <w:bookmarkEnd w:id="0"/>
+      <w:r>
+        <w:rPr>
+          <w:rFonts w:ascii="Times New Roman" w:hAnsi="Times New Roman" w:cs="Times New Roman"/>
+          <w:sz w:val="28"/>
+          <w:szCs w:val="28"/>
+        </w:rPr>
+        <w:t>я чисел, false для boolean,‘\u0000’ для char.</w:t>
+      </w:r>
+      <w:r>
+        <w:rPr>
+          <w:rFonts w:ascii="Times New Roman" w:hAnsi="Times New Roman" w:cs="Times New Roman"/>
+          <w:sz w:val="28"/>
+          <w:szCs w:val="28"/>
+        </w:rPr>
+        <w:t xml:space="preserve"> </w:t>
+      </w:r>
+      <w:r>
+        <w:rPr>
+          <w:rFonts w:ascii="Times New Roman" w:hAnsi="Times New Roman" w:cs="Times New Roman"/>
+          <w:sz w:val="28"/>
+          <w:szCs w:val="28"/>
+        </w:rPr>
+        <w:t>Они присваиваются при инициализации пустого массива или в объекте по умолчанию.</w:t>
+      </w:r>
+    </w:p>
+    <w:p>
+      <w:pPr>
+        <w:pStyle w:val="BodyText"/>
+        <w:rPr>
+          <w:rFonts w:ascii="Times New Roman" w:hAnsi="Times New Roman" w:cs="Times New Roman"/>
+          <w:sz w:val="28"/>
+          <w:szCs w:val="28"/>
+        </w:rPr>
+      </w:pPr>
+      <w:r>
+        <w:rPr>
+          <w:rFonts w:ascii="Times New Roman" w:hAnsi="Times New Roman" w:cs="Times New Roman"/>
+          <w:sz w:val="28"/>
+          <w:szCs w:val="28"/>
+        </w:rPr>
+        <w:t>Ссылочные типы  в языке Java включают:</w:t>
+      </w:r>
+    </w:p>
+    <w:p>
+      <w:pPr>
+        <w:pStyle w:val="BodyText"/>
         <w:numPr>
           <w:ilvl w:val="1"/>
           <w:numId w:val="3"/>
@@ -1445,7 +1178,7 @@
     </w:p>
     <w:p>
       <w:pPr>
-        <w:pStyle w:val="a1"/>
+        <w:pStyle w:val="BodyText"/>
         <w:numPr>
           <w:ilvl w:val="1"/>
           <w:numId w:val="3"/>
@@ -1466,7 +1199,7 @@
     </w:p>
     <w:p>
       <w:pPr>
-        <w:pStyle w:val="a1"/>
+        <w:pStyle w:val="BodyText"/>
         <w:numPr>
           <w:ilvl w:val="1"/>
           <w:numId w:val="3"/>
@@ -1487,7 +1220,7 @@
     </w:p>
     <w:p>
       <w:pPr>
-        <w:pStyle w:val="a1"/>
+        <w:pStyle w:val="BodyText"/>
         <w:numPr>
           <w:ilvl w:val="1"/>
           <w:numId w:val="3"/>
@@ -1519,31 +1252,13 @@
           <w:sz w:val="28"/>
           <w:szCs w:val="28"/>
         </w:rPr>
-        <w:t xml:space="preserve">Ссылочные типы данных по умолчанию хранят </w:t>
-      </w:r>
-      <w:proofErr w:type="spellStart"/>
-      <w:r>
-        <w:rPr>
-          <w:rFonts w:ascii="Times New Roman" w:hAnsi="Times New Roman" w:cs="Times New Roman"/>
-          <w:sz w:val="28"/>
-          <w:szCs w:val="28"/>
-        </w:rPr>
-        <w:t>null</w:t>
-      </w:r>
-      <w:proofErr w:type="spellEnd"/>
-      <w:r>
-        <w:rPr>
-          <w:rFonts w:ascii="Times New Roman" w:hAnsi="Times New Roman" w:cs="Times New Roman"/>
-          <w:sz w:val="28"/>
-          <w:szCs w:val="28"/>
-        </w:rPr>
-        <w:t>.</w:t>
-      </w:r>
-    </w:p>
-    <w:p>
-      <w:pPr>
-        <w:rPr>
-          <w:rStyle w:val="a6"/>
+        <w:t>Ссылочные типы данных по умолчанию хранят null.</w:t>
+      </w:r>
+    </w:p>
+    <w:p>
+      <w:pPr>
+        <w:rPr>
+          <w:rStyle w:val="a0"/>
           <w:rFonts w:ascii="Times New Roman" w:hAnsi="Times New Roman" w:cs="Times New Roman"/>
           <w:sz w:val="28"/>
           <w:szCs w:val="28"/>
@@ -1552,6 +1267,7 @@
       <w:r>
         <w:rPr>
           <w:noProof/>
+          <w:lang w:eastAsia="ru-RU"/>
         </w:rPr>
         <w:drawing>
           <wp:anchor distT="0" distB="0" distL="0" distR="0" simplePos="0" relativeHeight="2" behindDoc="0" locked="0" layoutInCell="1" allowOverlap="1" wp14:anchorId="3B8B9F00" wp14:editId="765FA288">
@@ -1603,7 +1319,7 @@
     <w:p>
       <w:pPr>
         <w:rPr>
-          <w:rStyle w:val="a6"/>
+          <w:rStyle w:val="a0"/>
           <w:rFonts w:ascii="Times New Roman" w:hAnsi="Times New Roman" w:cs="Times New Roman"/>
           <w:b w:val="0"/>
           <w:bCs w:val="0"/>
@@ -1615,7 +1331,7 @@
     <w:p>
       <w:pPr>
         <w:rPr>
-          <w:rStyle w:val="a6"/>
+          <w:rStyle w:val="a0"/>
           <w:rFonts w:ascii="Times New Roman" w:hAnsi="Times New Roman" w:cs="Times New Roman"/>
           <w:b w:val="0"/>
           <w:bCs w:val="0"/>
@@ -1627,7 +1343,7 @@
     <w:p>
       <w:pPr>
         <w:rPr>
-          <w:rStyle w:val="a6"/>
+          <w:rStyle w:val="a0"/>
           <w:rFonts w:ascii="Times New Roman" w:hAnsi="Times New Roman" w:cs="Times New Roman"/>
           <w:b w:val="0"/>
           <w:bCs w:val="0"/>
@@ -1639,7 +1355,7 @@
     <w:p>
       <w:pPr>
         <w:rPr>
-          <w:rStyle w:val="a6"/>
+          <w:rStyle w:val="a0"/>
           <w:rFonts w:ascii="Times New Roman" w:hAnsi="Times New Roman" w:cs="Times New Roman"/>
           <w:b w:val="0"/>
           <w:bCs w:val="0"/>
@@ -1651,7 +1367,7 @@
     <w:p>
       <w:pPr>
         <w:rPr>
-          <w:rStyle w:val="a6"/>
+          <w:rStyle w:val="a0"/>
           <w:rFonts w:ascii="Times New Roman" w:hAnsi="Times New Roman" w:cs="Times New Roman"/>
           <w:b w:val="0"/>
           <w:bCs w:val="0"/>
@@ -1663,7 +1379,7 @@
     <w:p>
       <w:pPr>
         <w:rPr>
-          <w:rStyle w:val="a6"/>
+          <w:rStyle w:val="a0"/>
           <w:rFonts w:ascii="Times New Roman" w:hAnsi="Times New Roman" w:cs="Times New Roman"/>
           <w:b w:val="0"/>
           <w:bCs w:val="0"/>
@@ -1675,7 +1391,7 @@
     <w:p>
       <w:pPr>
         <w:rPr>
-          <w:rStyle w:val="a6"/>
+          <w:rStyle w:val="a0"/>
           <w:rFonts w:ascii="Times New Roman" w:hAnsi="Times New Roman" w:cs="Times New Roman"/>
           <w:b w:val="0"/>
           <w:bCs w:val="0"/>
@@ -1687,7 +1403,7 @@
     <w:p>
       <w:pPr>
         <w:rPr>
-          <w:rStyle w:val="a6"/>
+          <w:rStyle w:val="a0"/>
           <w:rFonts w:ascii="Times New Roman" w:hAnsi="Times New Roman" w:cs="Times New Roman"/>
           <w:b w:val="0"/>
           <w:bCs w:val="0"/>
@@ -1699,7 +1415,7 @@
     <w:p>
       <w:pPr>
         <w:rPr>
-          <w:rStyle w:val="a6"/>
+          <w:rStyle w:val="a0"/>
           <w:rFonts w:ascii="Times New Roman" w:hAnsi="Times New Roman" w:cs="Times New Roman"/>
           <w:b w:val="0"/>
           <w:bCs w:val="0"/>
@@ -1711,7 +1427,7 @@
     <w:p>
       <w:pPr>
         <w:rPr>
-          <w:rStyle w:val="a6"/>
+          <w:rStyle w:val="a0"/>
           <w:rFonts w:ascii="Times New Roman" w:hAnsi="Times New Roman" w:cs="Times New Roman"/>
           <w:b w:val="0"/>
           <w:bCs w:val="0"/>
@@ -1721,29 +1437,18 @@
       </w:pPr>
     </w:p>
     <w:p>
-      <w:proofErr w:type="spellStart"/>
-      <w:r>
-        <w:rPr>
-          <w:rStyle w:val="a6"/>
-          <w:rFonts w:ascii="Times New Roman" w:hAnsi="Times New Roman" w:cs="Times New Roman"/>
-          <w:sz w:val="28"/>
-          <w:szCs w:val="28"/>
-        </w:rPr>
-        <w:t>Native</w:t>
-      </w:r>
-      <w:proofErr w:type="spellEnd"/>
-      <w:r>
-        <w:rPr>
-          <w:rStyle w:val="a6"/>
-          <w:rFonts w:ascii="Times New Roman" w:hAnsi="Times New Roman" w:cs="Times New Roman"/>
-          <w:sz w:val="28"/>
-          <w:szCs w:val="28"/>
-        </w:rPr>
-        <w:t xml:space="preserve"> Memory</w:t>
-      </w:r>
-      <w:r>
-        <w:rPr>
-          <w:rStyle w:val="a6"/>
+      <w:r>
+        <w:rPr>
+          <w:rStyle w:val="a0"/>
+          <w:rFonts w:ascii="Times New Roman" w:hAnsi="Times New Roman" w:cs="Times New Roman"/>
+          <w:sz w:val="28"/>
+          <w:szCs w:val="28"/>
+        </w:rPr>
+        <w:t>Native Memory</w:t>
+      </w:r>
+      <w:r>
+        <w:rPr>
+          <w:rStyle w:val="a0"/>
           <w:rFonts w:ascii="Times New Roman" w:hAnsi="Times New Roman" w:cs="Times New Roman"/>
           <w:b w:val="0"/>
           <w:bCs w:val="0"/>
@@ -1754,799 +1459,299 @@
       </w:r>
     </w:p>
     <w:p>
-      <w:proofErr w:type="spellStart"/>
-      <w:r>
-        <w:rPr>
-          <w:rStyle w:val="a6"/>
-          <w:rFonts w:ascii="Times New Roman" w:hAnsi="Times New Roman" w:cs="Times New Roman"/>
-          <w:sz w:val="28"/>
-          <w:szCs w:val="28"/>
-        </w:rPr>
-        <w:t>Heap</w:t>
-      </w:r>
-      <w:proofErr w:type="spellEnd"/>
-      <w:r>
-        <w:rPr>
-          <w:rStyle w:val="a6"/>
-          <w:rFonts w:ascii="Times New Roman" w:hAnsi="Times New Roman" w:cs="Times New Roman"/>
-          <w:sz w:val="28"/>
-          <w:szCs w:val="28"/>
-        </w:rPr>
-        <w:t xml:space="preserve"> (куча)</w:t>
-      </w:r>
-      <w:r>
-        <w:rPr>
-          <w:rStyle w:val="a6"/>
+      <w:r>
+        <w:rPr>
+          <w:rStyle w:val="a0"/>
+          <w:rFonts w:ascii="Times New Roman" w:hAnsi="Times New Roman" w:cs="Times New Roman"/>
+          <w:sz w:val="28"/>
+          <w:szCs w:val="28"/>
+        </w:rPr>
+        <w:t>Heap (куча)</w:t>
+      </w:r>
+      <w:r>
+        <w:rPr>
+          <w:rStyle w:val="a0"/>
           <w:rFonts w:ascii="Times New Roman" w:hAnsi="Times New Roman" w:cs="Times New Roman"/>
           <w:b w:val="0"/>
           <w:bCs w:val="0"/>
           <w:sz w:val="28"/>
           <w:szCs w:val="28"/>
         </w:rPr>
-        <w:t xml:space="preserve"> — часть </w:t>
-      </w:r>
-      <w:proofErr w:type="spellStart"/>
-      <w:r>
-        <w:rPr>
-          <w:rStyle w:val="a6"/>
+        <w:t xml:space="preserve"> — часть native memory, выделенная для кучи. Здесь JVM хранит объекты</w:t>
+      </w:r>
+      <w:r>
+        <w:rPr>
+          <w:rStyle w:val="a0"/>
           <w:rFonts w:ascii="Times New Roman" w:hAnsi="Times New Roman" w:cs="Times New Roman"/>
           <w:b w:val="0"/>
           <w:bCs w:val="0"/>
           <w:sz w:val="28"/>
           <w:szCs w:val="28"/>
         </w:rPr>
-        <w:t>native</w:t>
-      </w:r>
-      <w:proofErr w:type="spellEnd"/>
-      <w:r>
-        <w:rPr>
-          <w:rStyle w:val="a6"/>
+        <w:t xml:space="preserve"> (В том числе и массивы)</w:t>
+      </w:r>
+      <w:r>
+        <w:rPr>
+          <w:rStyle w:val="a0"/>
           <w:rFonts w:ascii="Times New Roman" w:hAnsi="Times New Roman" w:cs="Times New Roman"/>
           <w:b w:val="0"/>
           <w:bCs w:val="0"/>
           <w:sz w:val="28"/>
           <w:szCs w:val="28"/>
         </w:rPr>
-        <w:t xml:space="preserve"> </w:t>
-      </w:r>
-      <w:proofErr w:type="spellStart"/>
-      <w:r>
-        <w:rPr>
-          <w:rStyle w:val="a6"/>
+        <w:t>. Это общее пространство для всех потоков приложения. Размер этой области памяти настраивается с помощью параметра -Xms (минимальный размер) и -Xmx (максимальный размер).</w:t>
+      </w:r>
+    </w:p>
+    <w:p>
+      <w:r>
+        <w:rPr>
+          <w:rStyle w:val="a0"/>
+          <w:rFonts w:ascii="Times New Roman" w:hAnsi="Times New Roman" w:cs="Times New Roman"/>
+          <w:sz w:val="28"/>
+          <w:szCs w:val="28"/>
+        </w:rPr>
+        <w:t>Stack (стек)</w:t>
+      </w:r>
+      <w:r>
+        <w:rPr>
+          <w:rStyle w:val="a0"/>
           <w:rFonts w:ascii="Times New Roman" w:hAnsi="Times New Roman" w:cs="Times New Roman"/>
           <w:b w:val="0"/>
           <w:bCs w:val="0"/>
           <w:sz w:val="28"/>
           <w:szCs w:val="28"/>
         </w:rPr>
-        <w:t>memory</w:t>
-      </w:r>
-      <w:proofErr w:type="spellEnd"/>
-      <w:r>
-        <w:rPr>
-          <w:rStyle w:val="a6"/>
+        <w:t xml:space="preserve"> — используется для хранения локальных переменных и стека вызовов метода. Для каждого потока выделяется свой стек.</w:t>
+      </w:r>
+    </w:p>
+    <w:p>
+      <w:r>
+        <w:rPr>
+          <w:rStyle w:val="a0"/>
+          <w:rFonts w:ascii="Times New Roman" w:hAnsi="Times New Roman" w:cs="Times New Roman"/>
+          <w:sz w:val="28"/>
+          <w:szCs w:val="28"/>
+        </w:rPr>
+        <w:t>Metaspace (метаданные)</w:t>
+      </w:r>
+      <w:r>
+        <w:rPr>
+          <w:rStyle w:val="a0"/>
           <w:rFonts w:ascii="Times New Roman" w:hAnsi="Times New Roman" w:cs="Times New Roman"/>
           <w:b w:val="0"/>
           <w:bCs w:val="0"/>
           <w:sz w:val="28"/>
           <w:szCs w:val="28"/>
         </w:rPr>
-        <w:t>, выделенная для кучи. Здесь JVM хранит объекты. Это общее пространство для всех потоков приложения. Размер этой области памяти настраивается с помощью параметра -</w:t>
-      </w:r>
-      <w:proofErr w:type="spellStart"/>
-      <w:r>
-        <w:rPr>
-          <w:rStyle w:val="a6"/>
+        <w:t xml:space="preserve"> — в этой памяти хранятся метаданные классов и статические переменные. Это пространство также является общими для всех. Так как metaspace является частью native memory, то его размер зависит от платформы. Верхний предел объема памяти, используемой для metaspace, можно настроить с помощью флага MaxMetaspaceSize.</w:t>
+      </w:r>
+    </w:p>
+    <w:p>
+      <w:pPr>
+        <w:rPr>
+          <w:rStyle w:val="a0"/>
           <w:rFonts w:ascii="Times New Roman" w:hAnsi="Times New Roman" w:cs="Times New Roman"/>
           <w:b w:val="0"/>
           <w:bCs w:val="0"/>
           <w:sz w:val="28"/>
           <w:szCs w:val="28"/>
         </w:rPr>
-        <w:t>Xms</w:t>
-      </w:r>
-      <w:proofErr w:type="spellEnd"/>
-      <w:r>
-        <w:rPr>
-          <w:rStyle w:val="a6"/>
+      </w:pPr>
+      <w:r>
+        <w:rPr>
+          <w:rStyle w:val="a0"/>
+          <w:rFonts w:ascii="Times New Roman" w:hAnsi="Times New Roman" w:cs="Times New Roman"/>
+          <w:sz w:val="28"/>
+          <w:szCs w:val="28"/>
+        </w:rPr>
+        <w:lastRenderedPageBreak/>
+        <w:t>CodeCache (кэш кода)</w:t>
+      </w:r>
+      <w:r>
+        <w:rPr>
+          <w:rStyle w:val="a0"/>
           <w:rFonts w:ascii="Times New Roman" w:hAnsi="Times New Roman" w:cs="Times New Roman"/>
           <w:b w:val="0"/>
           <w:bCs w:val="0"/>
           <w:sz w:val="28"/>
           <w:szCs w:val="28"/>
         </w:rPr>
-        <w:t xml:space="preserve"> (минимальный размер) и -</w:t>
-      </w:r>
-      <w:proofErr w:type="spellStart"/>
-      <w:r>
-        <w:rPr>
-          <w:rStyle w:val="a6"/>
+        <w:t xml:space="preserve"> — JIT-компилятор компилирует часто исполняемый код, преобразует его в нативный машинный код и кеширует для более быстрого выполнения. Это тоже часть native memory.</w:t>
+      </w:r>
+    </w:p>
+    <w:p>
+      <w:r>
+        <w:rPr>
+          <w:rStyle w:val="a0"/>
           <w:rFonts w:ascii="Times New Roman" w:hAnsi="Times New Roman" w:cs="Times New Roman"/>
           <w:b w:val="0"/>
           <w:bCs w:val="0"/>
           <w:sz w:val="28"/>
           <w:szCs w:val="28"/>
         </w:rPr>
-        <w:t>Xmx</w:t>
-      </w:r>
-      <w:proofErr w:type="spellEnd"/>
-      <w:r>
-        <w:rPr>
-          <w:rStyle w:val="a6"/>
+        <w:t>В Java используются разные типы ссылок: </w:t>
+      </w:r>
+      <w:r>
+        <w:rPr>
+          <w:rStyle w:val="a0"/>
+          <w:rFonts w:ascii="Times New Roman" w:hAnsi="Times New Roman" w:cs="Times New Roman"/>
+          <w:sz w:val="28"/>
+          <w:szCs w:val="28"/>
+        </w:rPr>
+        <w:t xml:space="preserve">сильные, слабые, мягкие </w:t>
+      </w:r>
+      <w:r>
+        <w:rPr>
+          <w:rStyle w:val="a0"/>
           <w:rFonts w:ascii="Times New Roman" w:hAnsi="Times New Roman" w:cs="Times New Roman"/>
           <w:b w:val="0"/>
           <w:bCs w:val="0"/>
           <w:sz w:val="28"/>
           <w:szCs w:val="28"/>
         </w:rPr>
-        <w:t xml:space="preserve"> (максимальный размер).</w:t>
-      </w:r>
-    </w:p>
-    <w:p>
-      <w:proofErr w:type="spellStart"/>
-      <w:r>
-        <w:rPr>
-          <w:rStyle w:val="a6"/>
-          <w:rFonts w:ascii="Times New Roman" w:hAnsi="Times New Roman" w:cs="Times New Roman"/>
-          <w:sz w:val="28"/>
-          <w:szCs w:val="28"/>
-        </w:rPr>
-        <w:t>Stack</w:t>
-      </w:r>
-      <w:proofErr w:type="spellEnd"/>
-      <w:r>
-        <w:rPr>
-          <w:rStyle w:val="a6"/>
-          <w:rFonts w:ascii="Times New Roman" w:hAnsi="Times New Roman" w:cs="Times New Roman"/>
-          <w:sz w:val="28"/>
-          <w:szCs w:val="28"/>
-        </w:rPr>
-        <w:t xml:space="preserve"> (стек)</w:t>
-      </w:r>
-      <w:r>
-        <w:rPr>
-          <w:rStyle w:val="a6"/>
+        <w:t>и </w:t>
+      </w:r>
+      <w:r>
+        <w:rPr>
+          <w:rStyle w:val="a0"/>
+          <w:rFonts w:ascii="Times New Roman" w:hAnsi="Times New Roman" w:cs="Times New Roman"/>
+          <w:sz w:val="28"/>
+          <w:szCs w:val="28"/>
+        </w:rPr>
+        <w:t xml:space="preserve">фантомные </w:t>
+      </w:r>
+      <w:r>
+        <w:rPr>
+          <w:rStyle w:val="a0"/>
           <w:rFonts w:ascii="Times New Roman" w:hAnsi="Times New Roman" w:cs="Times New Roman"/>
           <w:b w:val="0"/>
           <w:bCs w:val="0"/>
           <w:sz w:val="28"/>
           <w:szCs w:val="28"/>
         </w:rPr>
-        <w:t xml:space="preserve"> — и</w:t>
-      </w:r>
-      <w:r>
-        <w:rPr>
-          <w:rStyle w:val="a6"/>
+        <w:t>ссылки.</w:t>
+      </w:r>
+    </w:p>
+    <w:p>
+      <w:r>
+        <w:rPr>
+          <w:rStyle w:val="a0"/>
           <w:rFonts w:ascii="Times New Roman" w:hAnsi="Times New Roman" w:cs="Times New Roman"/>
           <w:b w:val="0"/>
           <w:bCs w:val="0"/>
           <w:sz w:val="28"/>
           <w:szCs w:val="28"/>
         </w:rPr>
-        <w:t>спользуется для хранения локальных переменных и стека вызовов метода. Для каждого потока выделяется свой стек.</w:t>
-      </w:r>
-    </w:p>
-    <w:p>
-      <w:proofErr w:type="spellStart"/>
-      <w:r>
-        <w:rPr>
-          <w:rStyle w:val="a6"/>
-          <w:rFonts w:ascii="Times New Roman" w:hAnsi="Times New Roman" w:cs="Times New Roman"/>
-          <w:sz w:val="28"/>
-          <w:szCs w:val="28"/>
-        </w:rPr>
-        <w:t>Metaspace</w:t>
-      </w:r>
-      <w:proofErr w:type="spellEnd"/>
-      <w:r>
-        <w:rPr>
-          <w:rStyle w:val="a6"/>
-          <w:rFonts w:ascii="Times New Roman" w:hAnsi="Times New Roman" w:cs="Times New Roman"/>
-          <w:sz w:val="28"/>
-          <w:szCs w:val="28"/>
-        </w:rPr>
-        <w:t xml:space="preserve"> (метаданные)</w:t>
-      </w:r>
-      <w:r>
-        <w:rPr>
-          <w:rStyle w:val="a6"/>
-          <w:rFonts w:ascii="Times New Roman" w:hAnsi="Times New Roman" w:cs="Times New Roman"/>
+        <w:t>---------------------------------------------------------------------------------------------------</w:t>
+      </w:r>
+    </w:p>
+    <w:p>
+      <w:pPr>
+        <w:pStyle w:val="BodyText"/>
+      </w:pPr>
+      <w:r>
+        <w:rPr>
+          <w:rStyle w:val="a1"/>
+        </w:rPr>
+        <w:t xml:space="preserve">Любой объект что имеет strong ссылку запрещен для удаления сборщиком мусора. Разумеется что это объекты которые нужны </w:t>
+      </w:r>
+      <w:r>
+        <w:rPr>
+          <w:rStyle w:val="Emphasis"/>
+        </w:rPr>
+        <w:t>Java</w:t>
+      </w:r>
+      <w:r>
+        <w:rPr>
+          <w:rStyle w:val="a1"/>
+        </w:rPr>
+        <w:t xml:space="preserve"> программе.</w:t>
+      </w:r>
+    </w:p>
+    <w:p>
+      <w:pPr>
+        <w:pStyle w:val="BodyText"/>
+      </w:pPr>
+      <w:r>
+        <w:rPr>
+          <w:rStyle w:val="a1"/>
+        </w:rPr>
+        <w:t>мягкая(soft) удаляетс ясборщиком мусора когда возникает нехватка памяти.</w:t>
+      </w:r>
+    </w:p>
+    <w:p>
+      <w:pPr>
+        <w:pStyle w:val="BodyText"/>
+      </w:pPr>
+      <w:r>
+        <w:rPr>
+          <w:rStyle w:val="a1"/>
+          <w:sz w:val="28"/>
+          <w:szCs w:val="28"/>
+        </w:rPr>
+        <w:t>Weak ссылка удаляется сборщиком мусора. Она используется в WeakHashMap: когда не остается strong ссылок значение из мапа удаляется.</w:t>
+      </w:r>
+    </w:p>
+    <w:p>
+      <w:pPr>
+        <w:pStyle w:val="Heading4"/>
+      </w:pPr>
+      <w:r>
+        <w:rPr>
+          <w:rStyle w:val="a1"/>
           <w:b w:val="0"/>
           <w:bCs w:val="0"/>
           <w:sz w:val="28"/>
           <w:szCs w:val="28"/>
         </w:rPr>
-        <w:t xml:space="preserve"> — в этой памяти хранятся метаданные классов и статические переменные. Это пространство также является общими для всех. Так</w:t>
-      </w:r>
-      <w:r>
-        <w:rPr>
-          <w:rStyle w:val="a6"/>
-          <w:rFonts w:ascii="Times New Roman" w:hAnsi="Times New Roman" w:cs="Times New Roman"/>
-          <w:b w:val="0"/>
-          <w:bCs w:val="0"/>
-          <w:sz w:val="28"/>
-          <w:szCs w:val="28"/>
-        </w:rPr>
-        <w:t xml:space="preserve"> как </w:t>
-      </w:r>
-      <w:proofErr w:type="spellStart"/>
-      <w:r>
-        <w:rPr>
-          <w:rStyle w:val="a6"/>
-          <w:rFonts w:ascii="Times New Roman" w:hAnsi="Times New Roman" w:cs="Times New Roman"/>
-          <w:b w:val="0"/>
-          <w:bCs w:val="0"/>
-          <w:sz w:val="28"/>
-          <w:szCs w:val="28"/>
-        </w:rPr>
-        <w:t>metaspace</w:t>
-      </w:r>
-      <w:proofErr w:type="spellEnd"/>
-      <w:r>
-        <w:rPr>
-          <w:rStyle w:val="a6"/>
-          <w:rFonts w:ascii="Times New Roman" w:hAnsi="Times New Roman" w:cs="Times New Roman"/>
-          <w:b w:val="0"/>
-          <w:bCs w:val="0"/>
-          <w:sz w:val="28"/>
-          <w:szCs w:val="28"/>
-        </w:rPr>
-        <w:t xml:space="preserve"> является частью </w:t>
-      </w:r>
-      <w:proofErr w:type="spellStart"/>
-      <w:r>
-        <w:rPr>
-          <w:rStyle w:val="a6"/>
-          <w:rFonts w:ascii="Times New Roman" w:hAnsi="Times New Roman" w:cs="Times New Roman"/>
-          <w:b w:val="0"/>
-          <w:bCs w:val="0"/>
-          <w:sz w:val="28"/>
-          <w:szCs w:val="28"/>
-        </w:rPr>
-        <w:t>native</w:t>
-      </w:r>
-      <w:proofErr w:type="spellEnd"/>
-      <w:r>
-        <w:rPr>
-          <w:rStyle w:val="a6"/>
-          <w:rFonts w:ascii="Times New Roman" w:hAnsi="Times New Roman" w:cs="Times New Roman"/>
-          <w:b w:val="0"/>
-          <w:bCs w:val="0"/>
-          <w:sz w:val="28"/>
-          <w:szCs w:val="28"/>
-        </w:rPr>
-        <w:t xml:space="preserve"> </w:t>
-      </w:r>
-      <w:proofErr w:type="spellStart"/>
-      <w:r>
-        <w:rPr>
-          <w:rStyle w:val="a6"/>
-          <w:rFonts w:ascii="Times New Roman" w:hAnsi="Times New Roman" w:cs="Times New Roman"/>
-          <w:b w:val="0"/>
-          <w:bCs w:val="0"/>
-          <w:sz w:val="28"/>
-          <w:szCs w:val="28"/>
-        </w:rPr>
-        <w:t>memory</w:t>
-      </w:r>
-      <w:proofErr w:type="spellEnd"/>
-      <w:r>
-        <w:rPr>
-          <w:rStyle w:val="a6"/>
-          <w:rFonts w:ascii="Times New Roman" w:hAnsi="Times New Roman" w:cs="Times New Roman"/>
-          <w:b w:val="0"/>
-          <w:bCs w:val="0"/>
-          <w:sz w:val="28"/>
-          <w:szCs w:val="28"/>
-        </w:rPr>
-        <w:t xml:space="preserve">, то его размер зависит от платформы. Верхний предел объема памяти, используемой для </w:t>
-      </w:r>
-      <w:proofErr w:type="spellStart"/>
-      <w:r>
-        <w:rPr>
-          <w:rStyle w:val="a6"/>
-          <w:rFonts w:ascii="Times New Roman" w:hAnsi="Times New Roman" w:cs="Times New Roman"/>
-          <w:b w:val="0"/>
-          <w:bCs w:val="0"/>
-          <w:sz w:val="28"/>
-          <w:szCs w:val="28"/>
-        </w:rPr>
-        <w:t>metaspace</w:t>
-      </w:r>
-      <w:proofErr w:type="spellEnd"/>
-      <w:r>
-        <w:rPr>
-          <w:rStyle w:val="a6"/>
-          <w:rFonts w:ascii="Times New Roman" w:hAnsi="Times New Roman" w:cs="Times New Roman"/>
-          <w:b w:val="0"/>
-          <w:bCs w:val="0"/>
-          <w:sz w:val="28"/>
-          <w:szCs w:val="28"/>
-        </w:rPr>
-        <w:t xml:space="preserve">, можно настроить с помощью флага </w:t>
-      </w:r>
-      <w:proofErr w:type="spellStart"/>
-      <w:r>
-        <w:rPr>
-          <w:rStyle w:val="a6"/>
-          <w:rFonts w:ascii="Times New Roman" w:hAnsi="Times New Roman" w:cs="Times New Roman"/>
-          <w:b w:val="0"/>
-          <w:bCs w:val="0"/>
-          <w:sz w:val="28"/>
-          <w:szCs w:val="28"/>
-        </w:rPr>
-        <w:t>MaxMetaspaceSize</w:t>
-      </w:r>
-      <w:proofErr w:type="spellEnd"/>
-      <w:r>
-        <w:rPr>
-          <w:rStyle w:val="a6"/>
-          <w:rFonts w:ascii="Times New Roman" w:hAnsi="Times New Roman" w:cs="Times New Roman"/>
-          <w:b w:val="0"/>
-          <w:bCs w:val="0"/>
-          <w:sz w:val="28"/>
-          <w:szCs w:val="28"/>
-        </w:rPr>
-        <w:t>.</w:t>
-      </w:r>
-    </w:p>
-    <w:p>
-      <w:pPr>
-        <w:rPr>
-          <w:rStyle w:val="a6"/>
-          <w:rFonts w:ascii="Times New Roman" w:hAnsi="Times New Roman" w:cs="Times New Roman"/>
-          <w:b w:val="0"/>
-          <w:bCs w:val="0"/>
-          <w:sz w:val="28"/>
-          <w:szCs w:val="28"/>
-        </w:rPr>
-      </w:pPr>
-      <w:proofErr w:type="spellStart"/>
-      <w:r>
-        <w:rPr>
-          <w:rStyle w:val="a6"/>
-          <w:rFonts w:ascii="Times New Roman" w:hAnsi="Times New Roman" w:cs="Times New Roman"/>
-          <w:sz w:val="28"/>
-          <w:szCs w:val="28"/>
-        </w:rPr>
-        <w:lastRenderedPageBreak/>
-        <w:t>CodeCache</w:t>
-      </w:r>
-      <w:proofErr w:type="spellEnd"/>
-      <w:r>
-        <w:rPr>
-          <w:rStyle w:val="a6"/>
-          <w:rFonts w:ascii="Times New Roman" w:hAnsi="Times New Roman" w:cs="Times New Roman"/>
-          <w:sz w:val="28"/>
-          <w:szCs w:val="28"/>
-        </w:rPr>
-        <w:t xml:space="preserve"> (кэш кода)</w:t>
-      </w:r>
-      <w:r>
-        <w:rPr>
-          <w:rStyle w:val="a6"/>
-          <w:rFonts w:ascii="Times New Roman" w:hAnsi="Times New Roman" w:cs="Times New Roman"/>
-          <w:b w:val="0"/>
-          <w:bCs w:val="0"/>
-          <w:sz w:val="28"/>
-          <w:szCs w:val="28"/>
-        </w:rPr>
-        <w:t xml:space="preserve"> — JIT-компилятор компилирует часто исполняемы</w:t>
-      </w:r>
-      <w:r>
-        <w:rPr>
-          <w:rStyle w:val="a6"/>
-          <w:rFonts w:ascii="Times New Roman" w:hAnsi="Times New Roman" w:cs="Times New Roman"/>
-          <w:b w:val="0"/>
-          <w:bCs w:val="0"/>
-          <w:sz w:val="28"/>
-          <w:szCs w:val="28"/>
-        </w:rPr>
-        <w:t xml:space="preserve">й код, преобразует его в нативный машинный код и кеширует для более быстрого выполнения. Это тоже часть </w:t>
-      </w:r>
-      <w:proofErr w:type="spellStart"/>
-      <w:r>
-        <w:rPr>
-          <w:rStyle w:val="a6"/>
-          <w:rFonts w:ascii="Times New Roman" w:hAnsi="Times New Roman" w:cs="Times New Roman"/>
-          <w:b w:val="0"/>
-          <w:bCs w:val="0"/>
-          <w:sz w:val="28"/>
-          <w:szCs w:val="28"/>
-        </w:rPr>
-        <w:t>native</w:t>
-      </w:r>
-      <w:proofErr w:type="spellEnd"/>
-      <w:r>
-        <w:rPr>
-          <w:rStyle w:val="a6"/>
-          <w:rFonts w:ascii="Times New Roman" w:hAnsi="Times New Roman" w:cs="Times New Roman"/>
-          <w:b w:val="0"/>
-          <w:bCs w:val="0"/>
-          <w:sz w:val="28"/>
-          <w:szCs w:val="28"/>
-        </w:rPr>
-        <w:t xml:space="preserve"> </w:t>
-      </w:r>
-      <w:proofErr w:type="spellStart"/>
-      <w:r>
-        <w:rPr>
-          <w:rStyle w:val="a6"/>
-          <w:rFonts w:ascii="Times New Roman" w:hAnsi="Times New Roman" w:cs="Times New Roman"/>
-          <w:b w:val="0"/>
-          <w:bCs w:val="0"/>
-          <w:sz w:val="28"/>
-          <w:szCs w:val="28"/>
-        </w:rPr>
-        <w:t>memory</w:t>
-      </w:r>
-      <w:proofErr w:type="spellEnd"/>
-      <w:r>
-        <w:rPr>
-          <w:rStyle w:val="a6"/>
-          <w:rFonts w:ascii="Times New Roman" w:hAnsi="Times New Roman" w:cs="Times New Roman"/>
-          <w:b w:val="0"/>
-          <w:bCs w:val="0"/>
-          <w:sz w:val="28"/>
-          <w:szCs w:val="28"/>
-        </w:rPr>
-        <w:t>.</w:t>
-      </w:r>
-    </w:p>
-    <w:p>
-      <w:r>
-        <w:rPr>
-          <w:rStyle w:val="a6"/>
-          <w:rFonts w:ascii="Times New Roman" w:hAnsi="Times New Roman" w:cs="Times New Roman"/>
-          <w:b w:val="0"/>
-          <w:bCs w:val="0"/>
-          <w:sz w:val="28"/>
-          <w:szCs w:val="28"/>
-        </w:rPr>
-        <w:t>В Java используются разные типы ссылок: </w:t>
-      </w:r>
-      <w:r>
-        <w:rPr>
-          <w:rStyle w:val="a6"/>
-          <w:rFonts w:ascii="Times New Roman" w:hAnsi="Times New Roman" w:cs="Times New Roman"/>
-          <w:sz w:val="28"/>
-          <w:szCs w:val="28"/>
-        </w:rPr>
-        <w:t xml:space="preserve">сильные, слабые, мягкие </w:t>
-      </w:r>
-      <w:r>
-        <w:rPr>
-          <w:rStyle w:val="a6"/>
-          <w:rFonts w:ascii="Times New Roman" w:hAnsi="Times New Roman" w:cs="Times New Roman"/>
-          <w:b w:val="0"/>
-          <w:bCs w:val="0"/>
-          <w:sz w:val="28"/>
-          <w:szCs w:val="28"/>
-        </w:rPr>
-        <w:t>и </w:t>
-      </w:r>
-      <w:r>
-        <w:rPr>
-          <w:rStyle w:val="a6"/>
-          <w:rFonts w:ascii="Times New Roman" w:hAnsi="Times New Roman" w:cs="Times New Roman"/>
-          <w:sz w:val="28"/>
-          <w:szCs w:val="28"/>
-        </w:rPr>
-        <w:t xml:space="preserve">фантомные </w:t>
-      </w:r>
-      <w:r>
-        <w:rPr>
-          <w:rStyle w:val="a6"/>
-          <w:rFonts w:ascii="Times New Roman" w:hAnsi="Times New Roman" w:cs="Times New Roman"/>
-          <w:b w:val="0"/>
-          <w:bCs w:val="0"/>
-          <w:sz w:val="28"/>
-          <w:szCs w:val="28"/>
-        </w:rPr>
-        <w:t>ссылки.</w:t>
-      </w:r>
-    </w:p>
-    <w:p>
-      <w:r>
-        <w:rPr>
-          <w:rStyle w:val="a6"/>
-          <w:rFonts w:ascii="Times New Roman" w:hAnsi="Times New Roman" w:cs="Times New Roman"/>
-          <w:b w:val="0"/>
-          <w:bCs w:val="0"/>
-          <w:sz w:val="28"/>
-          <w:szCs w:val="28"/>
-        </w:rPr>
-        <w:t>-----------------------------------------------------</w:t>
-      </w:r>
-      <w:r>
-        <w:rPr>
-          <w:rStyle w:val="a6"/>
-          <w:rFonts w:ascii="Times New Roman" w:hAnsi="Times New Roman" w:cs="Times New Roman"/>
-          <w:b w:val="0"/>
-          <w:bCs w:val="0"/>
-          <w:sz w:val="28"/>
-          <w:szCs w:val="28"/>
-        </w:rPr>
-        <w:t>----------------------------------------------</w:t>
-      </w:r>
-    </w:p>
-    <w:p>
-      <w:pPr>
-        <w:pStyle w:val="a1"/>
-      </w:pPr>
-      <w:r>
-        <w:rPr>
-          <w:rStyle w:val="a7"/>
-        </w:rPr>
-        <w:t xml:space="preserve">Любой объект что имеет </w:t>
-      </w:r>
-      <w:proofErr w:type="spellStart"/>
-      <w:r>
-        <w:rPr>
-          <w:rStyle w:val="a7"/>
-        </w:rPr>
-        <w:t>strong</w:t>
-      </w:r>
-      <w:proofErr w:type="spellEnd"/>
-      <w:r>
-        <w:rPr>
-          <w:rStyle w:val="a7"/>
-        </w:rPr>
-        <w:t xml:space="preserve"> ссылку запрещен для удаления сборщиком мусора. </w:t>
-      </w:r>
-      <w:proofErr w:type="gramStart"/>
-      <w:r>
-        <w:rPr>
-          <w:rStyle w:val="a7"/>
-        </w:rPr>
-        <w:t>Разумеется</w:t>
-      </w:r>
-      <w:proofErr w:type="gramEnd"/>
-      <w:r>
-        <w:rPr>
-          <w:rStyle w:val="a7"/>
-        </w:rPr>
-        <w:t xml:space="preserve"> что это объекты которые нужны </w:t>
-      </w:r>
-      <w:r>
-        <w:rPr>
-          <w:rStyle w:val="a8"/>
-        </w:rPr>
-        <w:t>Java</w:t>
-      </w:r>
-      <w:r>
-        <w:rPr>
-          <w:rStyle w:val="a7"/>
-        </w:rPr>
-        <w:t xml:space="preserve"> программе.</w:t>
-      </w:r>
-    </w:p>
-    <w:p>
-      <w:pPr>
-        <w:pStyle w:val="a1"/>
-      </w:pPr>
-      <w:r>
-        <w:rPr>
-          <w:rStyle w:val="a7"/>
-        </w:rPr>
-        <w:t>мягкая(</w:t>
-      </w:r>
-      <w:proofErr w:type="spellStart"/>
-      <w:r>
-        <w:rPr>
-          <w:rStyle w:val="a7"/>
-        </w:rPr>
-        <w:t>soft</w:t>
-      </w:r>
-      <w:proofErr w:type="spellEnd"/>
-      <w:r>
-        <w:rPr>
-          <w:rStyle w:val="a7"/>
-        </w:rPr>
-        <w:t xml:space="preserve">) </w:t>
-      </w:r>
-      <w:proofErr w:type="spellStart"/>
-      <w:r>
-        <w:rPr>
-          <w:rStyle w:val="a7"/>
-        </w:rPr>
-        <w:t>удаляетс</w:t>
-      </w:r>
-      <w:proofErr w:type="spellEnd"/>
-      <w:r>
-        <w:rPr>
-          <w:rStyle w:val="a7"/>
-        </w:rPr>
-        <w:t xml:space="preserve"> </w:t>
-      </w:r>
-      <w:proofErr w:type="spellStart"/>
-      <w:r>
-        <w:rPr>
-          <w:rStyle w:val="a7"/>
-        </w:rPr>
-        <w:t>ясборщиком</w:t>
-      </w:r>
-      <w:proofErr w:type="spellEnd"/>
-      <w:r>
-        <w:rPr>
-          <w:rStyle w:val="a7"/>
-        </w:rPr>
-        <w:t xml:space="preserve"> </w:t>
-      </w:r>
-      <w:proofErr w:type="gramStart"/>
-      <w:r>
-        <w:rPr>
-          <w:rStyle w:val="a7"/>
-        </w:rPr>
-        <w:t>мусора</w:t>
-      </w:r>
-      <w:proofErr w:type="gramEnd"/>
-      <w:r>
-        <w:rPr>
-          <w:rStyle w:val="a7"/>
-        </w:rPr>
-        <w:t xml:space="preserve"> когда возникает нехватка памяти.</w:t>
-      </w:r>
-    </w:p>
-    <w:p>
-      <w:pPr>
-        <w:pStyle w:val="a1"/>
-      </w:pPr>
-      <w:proofErr w:type="spellStart"/>
-      <w:r>
-        <w:rPr>
-          <w:rStyle w:val="a7"/>
-          <w:sz w:val="28"/>
-          <w:szCs w:val="28"/>
-        </w:rPr>
-        <w:t>We</w:t>
-      </w:r>
-      <w:r>
-        <w:rPr>
-          <w:rStyle w:val="a7"/>
-          <w:sz w:val="28"/>
-          <w:szCs w:val="28"/>
-        </w:rPr>
-        <w:t>ak</w:t>
-      </w:r>
-      <w:proofErr w:type="spellEnd"/>
-      <w:r>
-        <w:rPr>
-          <w:rStyle w:val="a7"/>
-          <w:sz w:val="28"/>
-          <w:szCs w:val="28"/>
-        </w:rPr>
-        <w:t xml:space="preserve"> ссылка удаляется сборщиком мусора. Она используется в </w:t>
-      </w:r>
-      <w:proofErr w:type="spellStart"/>
-      <w:r>
-        <w:rPr>
-          <w:rStyle w:val="a7"/>
-          <w:sz w:val="28"/>
-          <w:szCs w:val="28"/>
-        </w:rPr>
-        <w:t>WeakHashMap</w:t>
-      </w:r>
-      <w:proofErr w:type="spellEnd"/>
-      <w:r>
-        <w:rPr>
-          <w:rStyle w:val="a7"/>
-          <w:sz w:val="28"/>
-          <w:szCs w:val="28"/>
-        </w:rPr>
-        <w:t xml:space="preserve">: когда не остается </w:t>
-      </w:r>
-      <w:proofErr w:type="spellStart"/>
-      <w:r>
-        <w:rPr>
-          <w:rStyle w:val="a7"/>
-          <w:sz w:val="28"/>
-          <w:szCs w:val="28"/>
-        </w:rPr>
-        <w:t>strong</w:t>
-      </w:r>
-      <w:proofErr w:type="spellEnd"/>
-      <w:r>
-        <w:rPr>
-          <w:rStyle w:val="a7"/>
-          <w:sz w:val="28"/>
-          <w:szCs w:val="28"/>
-        </w:rPr>
-        <w:t xml:space="preserve"> ссылок значение из мапа удаляется.</w:t>
-      </w:r>
-    </w:p>
-    <w:p>
-      <w:pPr>
-        <w:pStyle w:val="4"/>
-      </w:pPr>
-      <w:r>
-        <w:rPr>
-          <w:rStyle w:val="a7"/>
-          <w:b w:val="0"/>
-          <w:bCs w:val="0"/>
-          <w:sz w:val="28"/>
-          <w:szCs w:val="28"/>
-        </w:rPr>
         <w:t>4. Фантомная ссылка</w:t>
       </w:r>
     </w:p>
     <w:p>
       <w:pPr>
-        <w:pStyle w:val="a1"/>
-      </w:pPr>
-      <w:r>
-        <w:t>Используется для планирования посмертных действий по очистке, поскольку мы точно знаем, что объекты больше</w:t>
-      </w:r>
-      <w:r>
-        <w:t xml:space="preserve"> не живы. Используется только с очередью ссылок, </w:t>
-      </w:r>
-      <w:proofErr w:type="gramStart"/>
-      <w:r>
-        <w:t>поскольку </w:t>
-      </w:r>
-      <w:r>
-        <w:rPr>
-          <w:rStyle w:val="a7"/>
-        </w:rPr>
-        <w:t>.</w:t>
-      </w:r>
-      <w:proofErr w:type="spellStart"/>
-      <w:r>
-        <w:rPr>
-          <w:rStyle w:val="a7"/>
-        </w:rPr>
-        <w:t>get</w:t>
-      </w:r>
-      <w:proofErr w:type="spellEnd"/>
-      <w:proofErr w:type="gramEnd"/>
-      <w:r>
-        <w:rPr>
-          <w:rStyle w:val="a7"/>
-        </w:rPr>
-        <w:t>()</w:t>
+        <w:pStyle w:val="BodyText"/>
+      </w:pPr>
+      <w:r>
+        <w:t>Используется для планирования посмертных действий по очистке, поскольку мы точно знаем, что объекты больше не живы. Используется только с очередью ссылок, поскольку </w:t>
+      </w:r>
+      <w:r>
+        <w:rPr>
+          <w:rStyle w:val="a1"/>
+        </w:rPr>
+        <w:t>.get()</w:t>
       </w:r>
       <w:r>
         <w:t>метод таких ссылок всегда будет возвращаться </w:t>
       </w:r>
-      <w:proofErr w:type="spellStart"/>
-      <w:r>
-        <w:rPr>
-          <w:rStyle w:val="a7"/>
+      <w:r>
+        <w:rPr>
+          <w:rStyle w:val="a1"/>
         </w:rPr>
         <w:t>null</w:t>
       </w:r>
-      <w:proofErr w:type="spellEnd"/>
-      <w:r>
-        <w:rPr>
-          <w:rStyle w:val="a6"/>
+      <w:r>
+        <w:rPr>
+          <w:rStyle w:val="a0"/>
         </w:rPr>
         <w:t>. </w:t>
       </w:r>
       <w:r>
         <w:t>Эти типы ссылок считаются предпочтительными для </w:t>
       </w:r>
-      <w:proofErr w:type="spellStart"/>
-      <w:r>
-        <w:rPr>
-          <w:rStyle w:val="a6"/>
-        </w:rPr>
-        <w:t>финализаторов</w:t>
-      </w:r>
-      <w:proofErr w:type="spellEnd"/>
-      <w:r>
-        <w:rPr>
-          <w:rStyle w:val="a6"/>
-        </w:rPr>
-        <w:t>.</w:t>
-      </w:r>
-    </w:p>
-    <w:p>
-      <w:pPr>
-        <w:pStyle w:val="a1"/>
-      </w:pPr>
-      <w:r>
-        <w:rPr>
-          <w:rStyle w:val="a7"/>
+      <w:r>
+        <w:rPr>
+          <w:rStyle w:val="a0"/>
+        </w:rPr>
+        <w:t>финализаторов.</w:t>
+      </w:r>
+    </w:p>
+    <w:p>
+      <w:pPr>
+        <w:pStyle w:val="BodyText"/>
+      </w:pPr>
+      <w:r>
+        <w:rPr>
+          <w:rStyle w:val="a1"/>
           <w:sz w:val="28"/>
           <w:szCs w:val="28"/>
         </w:rPr>
@@ -2555,73 +1760,53 @@
     </w:p>
     <w:p>
       <w:pPr>
-        <w:pStyle w:val="a1"/>
-      </w:pPr>
-      <w:r>
-        <w:rPr>
-          <w:rStyle w:val="a7"/>
-          <w:sz w:val="28"/>
-          <w:szCs w:val="28"/>
-        </w:rPr>
-        <w:t>-----------------------------------------------</w:t>
-      </w:r>
-      <w:r>
-        <w:rPr>
-          <w:rStyle w:val="a7"/>
-          <w:sz w:val="28"/>
-          <w:szCs w:val="28"/>
-        </w:rPr>
-        <w:t>--------</w:t>
-      </w:r>
-    </w:p>
-    <w:p>
-      <w:pPr>
-        <w:pStyle w:val="a1"/>
-      </w:pPr>
-      <w:proofErr w:type="spellStart"/>
-      <w:r>
-        <w:rPr>
-          <w:rStyle w:val="a7"/>
+        <w:pStyle w:val="BodyText"/>
+      </w:pPr>
+      <w:r>
+        <w:rPr>
+          <w:rStyle w:val="a1"/>
+          <w:sz w:val="28"/>
+          <w:szCs w:val="28"/>
+        </w:rPr>
+        <w:t>-------------------------------------------------------</w:t>
+      </w:r>
+    </w:p>
+    <w:p>
+      <w:pPr>
+        <w:pStyle w:val="BodyText"/>
+      </w:pPr>
+      <w:r>
+        <w:rPr>
+          <w:rStyle w:val="a1"/>
           <w:sz w:val="32"/>
           <w:szCs w:val="32"/>
         </w:rPr>
-        <w:t>HotSpot</w:t>
-      </w:r>
-      <w:proofErr w:type="spellEnd"/>
-      <w:r>
-        <w:rPr>
-          <w:rStyle w:val="a7"/>
-          <w:sz w:val="32"/>
-          <w:szCs w:val="32"/>
-        </w:rPr>
-        <w:t xml:space="preserve"> JVM — сборка мусора</w:t>
-      </w:r>
-    </w:p>
-    <w:p>
-      <w:pPr>
-        <w:pStyle w:val="a1"/>
-      </w:pPr>
-      <w:r>
-        <w:rPr>
-          <w:rStyle w:val="a7"/>
+        <w:t>HotSpot JVM — сборка мусора</w:t>
+      </w:r>
+    </w:p>
+    <w:p>
+      <w:pPr>
+        <w:pStyle w:val="BodyText"/>
+      </w:pPr>
+      <w:r>
+        <w:rPr>
+          <w:rStyle w:val="a1"/>
           <w:sz w:val="28"/>
           <w:szCs w:val="28"/>
         </w:rPr>
         <w:t xml:space="preserve">Главная идея подхода </w:t>
       </w:r>
-      <w:proofErr w:type="spellStart"/>
-      <w:r>
-        <w:rPr>
-          <w:rStyle w:val="a6"/>
+      <w:r>
+        <w:rPr>
+          <w:rStyle w:val="a0"/>
           <w:sz w:val="28"/>
           <w:szCs w:val="28"/>
         </w:rPr>
         <w:t>Tracing</w:t>
       </w:r>
-      <w:proofErr w:type="spellEnd"/>
-      <w:r>
-        <w:rPr>
-          <w:rStyle w:val="a7"/>
+      <w:r>
+        <w:rPr>
+          <w:rStyle w:val="a1"/>
           <w:sz w:val="28"/>
           <w:szCs w:val="28"/>
         </w:rPr>
@@ -2629,42 +1814,24 @@
       </w:r>
       <w:r>
         <w:rPr>
-          <w:rStyle w:val="a8"/>
-          <w:sz w:val="28"/>
-          <w:szCs w:val="28"/>
-        </w:rPr>
-        <w:t xml:space="preserve">GC </w:t>
-      </w:r>
-      <w:proofErr w:type="spellStart"/>
-      <w:r>
-        <w:rPr>
-          <w:rStyle w:val="a8"/>
-          <w:sz w:val="28"/>
-          <w:szCs w:val="28"/>
-        </w:rPr>
-        <w:t>Root</w:t>
-      </w:r>
-      <w:proofErr w:type="spellEnd"/>
-      <w:r>
-        <w:rPr>
-          <w:rStyle w:val="a7"/>
-          <w:sz w:val="28"/>
-          <w:szCs w:val="28"/>
-        </w:rPr>
-        <w:t xml:space="preserve">) и те объекты, которые доступны с живого объекта. </w:t>
-      </w:r>
-      <w:r>
-        <w:rPr>
-          <w:rStyle w:val="a7"/>
-          <w:sz w:val="28"/>
-          <w:szCs w:val="28"/>
-        </w:rPr>
-        <w:t>Всё остальное - мусор.</w:t>
-      </w:r>
-    </w:p>
-    <w:p>
-      <w:pPr>
-        <w:pStyle w:val="a1"/>
+          <w:rStyle w:val="Emphasis"/>
+          <w:sz w:val="28"/>
+          <w:szCs w:val="28"/>
+        </w:rPr>
+        <w:t>GC Root</w:t>
+      </w:r>
+      <w:r>
+        <w:rPr>
+          <w:rStyle w:val="a1"/>
+          <w:sz w:val="28"/>
+          <w:szCs w:val="28"/>
+        </w:rPr>
+        <w:t>) и те объекты, которые доступны с живого объекта. Всё остальное - мусор.</w:t>
+      </w:r>
+    </w:p>
+    <w:p>
+      <w:pPr>
+        <w:pStyle w:val="BodyText"/>
       </w:pPr>
       <w:r>
         <w:t>Существует 4 типа корневых точки:</w:t>
@@ -2672,7 +1839,7 @@
     </w:p>
     <w:p>
       <w:pPr>
-        <w:pStyle w:val="a1"/>
+        <w:pStyle w:val="BodyText"/>
         <w:numPr>
           <w:ilvl w:val="0"/>
           <w:numId w:val="4"/>
@@ -2689,7 +1856,7 @@
     </w:p>
     <w:p>
       <w:pPr>
-        <w:pStyle w:val="a1"/>
+        <w:pStyle w:val="BodyText"/>
         <w:numPr>
           <w:ilvl w:val="0"/>
           <w:numId w:val="4"/>
@@ -2706,7 +1873,7 @@
     </w:p>
     <w:p>
       <w:pPr>
-        <w:pStyle w:val="a1"/>
+        <w:pStyle w:val="BodyText"/>
         <w:numPr>
           <w:ilvl w:val="0"/>
           <w:numId w:val="4"/>
@@ -2723,7 +1890,7 @@
     </w:p>
     <w:p>
       <w:pPr>
-        <w:pStyle w:val="a1"/>
+        <w:pStyle w:val="BodyText"/>
         <w:numPr>
           <w:ilvl w:val="0"/>
           <w:numId w:val="4"/>
@@ -2739,11 +1906,11 @@
     </w:p>
     <w:p>
       <w:pPr>
-        <w:pStyle w:val="a1"/>
-      </w:pPr>
-      <w:r>
-        <w:rPr>
-          <w:rStyle w:val="a6"/>
+        <w:pStyle w:val="BodyText"/>
+      </w:pPr>
+      <w:r>
+        <w:rPr>
+          <w:rStyle w:val="a0"/>
           <w:sz w:val="28"/>
           <w:szCs w:val="28"/>
         </w:rPr>
@@ -2751,52 +1918,16 @@
       </w:r>
       <w:r>
         <w:rPr>
-          <w:rStyle w:val="a7"/>
-          <w:sz w:val="28"/>
-          <w:szCs w:val="28"/>
-        </w:rPr>
-        <w:t xml:space="preserve">. На первом этапе GC сканирует все объекты и помечает живые (объекты, которые все еще </w:t>
-      </w:r>
-      <w:r>
-        <w:rPr>
-          <w:rStyle w:val="a7"/>
-          <w:sz w:val="28"/>
-          <w:szCs w:val="28"/>
-        </w:rPr>
-        <w:t xml:space="preserve">используются). На этом шаге выполнение программы приостанавливается. Поэтому этот шаг также называется "Stop </w:t>
-      </w:r>
-      <w:proofErr w:type="spellStart"/>
-      <w:r>
-        <w:rPr>
-          <w:rStyle w:val="a7"/>
-          <w:sz w:val="28"/>
-          <w:szCs w:val="28"/>
-        </w:rPr>
-        <w:t>the</w:t>
-      </w:r>
-      <w:proofErr w:type="spellEnd"/>
-      <w:r>
-        <w:rPr>
-          <w:rStyle w:val="a7"/>
-          <w:sz w:val="28"/>
-          <w:szCs w:val="28"/>
-        </w:rPr>
-        <w:t xml:space="preserve"> World</w:t>
-      </w:r>
-      <w:proofErr w:type="gramStart"/>
-      <w:r>
-        <w:rPr>
-          <w:rStyle w:val="a7"/>
-          <w:sz w:val="28"/>
-          <w:szCs w:val="28"/>
-        </w:rPr>
-        <w:t>" .</w:t>
-      </w:r>
-      <w:proofErr w:type="gramEnd"/>
-    </w:p>
-    <w:p>
-      <w:pPr>
-        <w:pStyle w:val="a1"/>
+          <w:rStyle w:val="a1"/>
+          <w:sz w:val="28"/>
+          <w:szCs w:val="28"/>
+        </w:rPr>
+        <w:t>. На первом этапе GC сканирует все объекты и помечает живые (объекты, которые все еще используются). На этом шаге выполнение программы приостанавливается. Поэтому этот шаг также называется "Stop the World" .</w:t>
+      </w:r>
+    </w:p>
+    <w:p>
+      <w:pPr>
+        <w:pStyle w:val="BodyText"/>
         <w:numPr>
           <w:ilvl w:val="0"/>
           <w:numId w:val="5"/>
@@ -2806,20 +1937,12 @@
           <w:tab w:val="left" w:pos="0"/>
         </w:tabs>
       </w:pPr>
-      <w:proofErr w:type="spellStart"/>
-      <w:r>
-        <w:rPr>
-          <w:rStyle w:val="a6"/>
+      <w:r>
+        <w:rPr>
+          <w:rStyle w:val="a0"/>
         </w:rPr>
         <w:lastRenderedPageBreak/>
-        <w:t>Sweep</w:t>
-      </w:r>
-      <w:proofErr w:type="spellEnd"/>
-      <w:r>
-        <w:rPr>
-          <w:rStyle w:val="a6"/>
-        </w:rPr>
-        <w:t xml:space="preserve"> (очистка)</w:t>
+        <w:t>Sweep (очистка)</w:t>
       </w:r>
       <w:r>
         <w:t>. На этом шаге освобождается память, занятая объектами, не отмеченными на предыдущем шаге.</w:t>
@@ -2827,7 +1950,7 @@
     </w:p>
     <w:p>
       <w:pPr>
-        <w:pStyle w:val="a1"/>
+        <w:pStyle w:val="BodyText"/>
         <w:numPr>
           <w:ilvl w:val="0"/>
           <w:numId w:val="5"/>
@@ -2839,49 +1962,30 @@
       </w:pPr>
       <w:r>
         <w:rPr>
-          <w:rStyle w:val="a6"/>
+          <w:rStyle w:val="a0"/>
         </w:rPr>
         <w:t>Compact (уплотнение)</w:t>
       </w:r>
       <w:r>
-        <w:t>. Объект</w:t>
-      </w:r>
-      <w:r>
-        <w:t xml:space="preserve">ы, пережившие очистку, перемещаются в </w:t>
-      </w:r>
-      <w:proofErr w:type="gramStart"/>
-      <w:r>
-        <w:t>единый  непрерывный</w:t>
-      </w:r>
-      <w:proofErr w:type="gramEnd"/>
-      <w:r>
-        <w:t xml:space="preserve"> блок памяти. Это уменьшает фрагментацию кучи и позволяет проще и быстрее размещать новые объекты.</w:t>
-      </w:r>
-    </w:p>
-    <w:p>
-      <w:pPr>
-        <w:pStyle w:val="a1"/>
-      </w:pPr>
-      <w:r>
-        <w:rPr>
-          <w:rStyle w:val="a7"/>
-          <w:sz w:val="28"/>
-          <w:szCs w:val="28"/>
-        </w:rPr>
-        <w:t>Для оптимизации сборки мусора память кучи дополнительно разделена на четыре области. В эти области о</w:t>
-      </w:r>
-      <w:r>
-        <w:rPr>
-          <w:rStyle w:val="a7"/>
-          <w:sz w:val="28"/>
-          <w:szCs w:val="28"/>
-        </w:rPr>
-        <w:t>бъекты помещаются в зависимости от их возраста (как долго они используются в приложении).</w:t>
-      </w:r>
-    </w:p>
-    <w:p>
-      <w:pPr>
-        <w:pStyle w:val="a1"/>
+        <w:t>. Объекты, пережившие очистку, перемещаются в единый  непрерывный блок памяти. Это уменьшает фрагментацию кучи и позволяет проще и быстрее размещать новые объекты.</w:t>
+      </w:r>
+    </w:p>
+    <w:p>
+      <w:pPr>
+        <w:pStyle w:val="BodyText"/>
+      </w:pPr>
+      <w:r>
+        <w:rPr>
+          <w:rStyle w:val="a1"/>
+          <w:sz w:val="28"/>
+          <w:szCs w:val="28"/>
+        </w:rPr>
+        <w:t>Для оптимизации сборки мусора память кучи дополнительно разделена на четыре области. В эти области объекты помещаются в зависимости от их возраста (как долго они используются в приложении).</w:t>
+      </w:r>
+    </w:p>
+    <w:p>
+      <w:pPr>
+        <w:pStyle w:val="BodyText"/>
         <w:numPr>
           <w:ilvl w:val="0"/>
           <w:numId w:val="6"/>
@@ -2889,7 +1993,7 @@
       </w:pPr>
       <w:r>
         <w:rPr>
-          <w:rStyle w:val="a6"/>
+          <w:rStyle w:val="a0"/>
           <w:sz w:val="28"/>
           <w:szCs w:val="28"/>
         </w:rPr>
@@ -2897,96 +2001,16 @@
       </w:r>
       <w:r>
         <w:rPr>
-          <w:rStyle w:val="a7"/>
-          <w:sz w:val="28"/>
-          <w:szCs w:val="28"/>
-        </w:rPr>
-        <w:t xml:space="preserve">. Здесь создаются новые объекты. Область </w:t>
-      </w:r>
-      <w:proofErr w:type="spellStart"/>
-      <w:r>
-        <w:rPr>
-          <w:rStyle w:val="a7"/>
-          <w:sz w:val="28"/>
-          <w:szCs w:val="28"/>
-        </w:rPr>
-        <w:t>young</w:t>
-      </w:r>
-      <w:proofErr w:type="spellEnd"/>
-      <w:r>
-        <w:rPr>
-          <w:rStyle w:val="a7"/>
-          <w:sz w:val="28"/>
-          <w:szCs w:val="28"/>
-        </w:rPr>
-        <w:t xml:space="preserve"> </w:t>
-      </w:r>
-      <w:proofErr w:type="spellStart"/>
-      <w:r>
-        <w:rPr>
-          <w:rStyle w:val="a7"/>
-          <w:sz w:val="28"/>
-          <w:szCs w:val="28"/>
-        </w:rPr>
-        <w:t>generation</w:t>
-      </w:r>
-      <w:proofErr w:type="spellEnd"/>
-      <w:r>
-        <w:rPr>
-          <w:rStyle w:val="a7"/>
-          <w:sz w:val="28"/>
-          <w:szCs w:val="28"/>
-        </w:rPr>
-        <w:t xml:space="preserve"> разделена на три части раздела: </w:t>
-      </w:r>
-      <w:proofErr w:type="spellStart"/>
-      <w:r>
-        <w:rPr>
-          <w:rStyle w:val="a7"/>
-          <w:sz w:val="28"/>
-          <w:szCs w:val="28"/>
-        </w:rPr>
-        <w:t>Eden</w:t>
-      </w:r>
-      <w:proofErr w:type="spellEnd"/>
-      <w:r>
-        <w:rPr>
-          <w:rStyle w:val="a7"/>
-          <w:sz w:val="28"/>
-          <w:szCs w:val="28"/>
-        </w:rPr>
-        <w:t xml:space="preserve"> (Эдем), S0 и S1 (</w:t>
-      </w:r>
-      <w:proofErr w:type="spellStart"/>
-      <w:r>
-        <w:rPr>
-          <w:rStyle w:val="a7"/>
-          <w:sz w:val="28"/>
-          <w:szCs w:val="28"/>
-        </w:rPr>
-        <w:t>Survivor</w:t>
-      </w:r>
-      <w:proofErr w:type="spellEnd"/>
-      <w:r>
-        <w:rPr>
-          <w:rStyle w:val="a7"/>
-          <w:sz w:val="28"/>
-          <w:szCs w:val="28"/>
-        </w:rPr>
-        <w:t xml:space="preserve"> Space — о</w:t>
-      </w:r>
-      <w:r>
-        <w:rPr>
-          <w:rStyle w:val="a7"/>
-          <w:sz w:val="28"/>
-          <w:szCs w:val="28"/>
-        </w:rPr>
-        <w:t>бласть для выживших).</w:t>
-      </w:r>
-    </w:p>
-    <w:p>
-      <w:pPr>
-        <w:pStyle w:val="a1"/>
+          <w:rStyle w:val="a1"/>
+          <w:sz w:val="28"/>
+          <w:szCs w:val="28"/>
+        </w:rPr>
+        <w:t>. Здесь создаются новые объекты. Область young generation разделена на три части раздела: Eden (Эдем), S0 и S1 (Survivor Space — область для выживших).</w:t>
+      </w:r>
+    </w:p>
+    <w:p>
+      <w:pPr>
+        <w:pStyle w:val="BodyText"/>
         <w:numPr>
           <w:ilvl w:val="0"/>
           <w:numId w:val="6"/>
@@ -2994,7 +2018,7 @@
       </w:pPr>
       <w:r>
         <w:rPr>
-          <w:rStyle w:val="a6"/>
+          <w:rStyle w:val="a0"/>
         </w:rPr>
         <w:t>Old Generation (старое поколение)</w:t>
       </w:r>
@@ -3004,86 +2028,24 @@
     </w:p>
     <w:p>
       <w:pPr>
-        <w:pStyle w:val="a1"/>
-      </w:pPr>
-      <w:r>
-        <w:rPr>
-          <w:rStyle w:val="a7"/>
-          <w:sz w:val="28"/>
-          <w:szCs w:val="28"/>
-        </w:rPr>
-        <w:t xml:space="preserve">Когда запускается этап </w:t>
-      </w:r>
-      <w:proofErr w:type="spellStart"/>
-      <w:r>
-        <w:rPr>
-          <w:rStyle w:val="a7"/>
-          <w:sz w:val="28"/>
-          <w:szCs w:val="28"/>
-        </w:rPr>
-        <w:t>mark</w:t>
-      </w:r>
-      <w:proofErr w:type="spellEnd"/>
-      <w:r>
-        <w:rPr>
-          <w:rStyle w:val="a7"/>
-          <w:sz w:val="28"/>
-          <w:szCs w:val="28"/>
-        </w:rPr>
-        <w:t xml:space="preserve">, работа приложения останавливается. После завершения </w:t>
-      </w:r>
-      <w:proofErr w:type="spellStart"/>
-      <w:r>
-        <w:rPr>
-          <w:rStyle w:val="a7"/>
-          <w:sz w:val="28"/>
-          <w:szCs w:val="28"/>
-        </w:rPr>
-        <w:t>mark</w:t>
-      </w:r>
-      <w:proofErr w:type="spellEnd"/>
-      <w:r>
-        <w:rPr>
-          <w:rStyle w:val="a7"/>
-          <w:sz w:val="28"/>
-          <w:szCs w:val="28"/>
-        </w:rPr>
-        <w:t xml:space="preserve"> приложение возобновляет свою работу. Любая сборка мусора — это "Stop </w:t>
-      </w:r>
-      <w:proofErr w:type="spellStart"/>
-      <w:r>
-        <w:rPr>
-          <w:rStyle w:val="a7"/>
-          <w:sz w:val="28"/>
-          <w:szCs w:val="28"/>
-        </w:rPr>
-        <w:t>the</w:t>
-      </w:r>
-      <w:proofErr w:type="spellEnd"/>
-      <w:r>
-        <w:rPr>
-          <w:rStyle w:val="a7"/>
-          <w:sz w:val="28"/>
-          <w:szCs w:val="28"/>
-        </w:rPr>
-        <w:t xml:space="preserve"> Wo</w:t>
-      </w:r>
-      <w:r>
-        <w:rPr>
-          <w:rStyle w:val="a7"/>
-          <w:sz w:val="28"/>
-          <w:szCs w:val="28"/>
-        </w:rPr>
-        <w:t>rld".</w:t>
-      </w:r>
-    </w:p>
-    <w:p>
-      <w:pPr>
-        <w:pStyle w:val="a1"/>
-      </w:pPr>
-      <w:r>
-        <w:rPr>
-          <w:rStyle w:val="a7"/>
+        <w:pStyle w:val="BodyText"/>
+      </w:pPr>
+      <w:r>
+        <w:rPr>
+          <w:rStyle w:val="a1"/>
+          <w:sz w:val="28"/>
+          <w:szCs w:val="28"/>
+        </w:rPr>
+        <w:t>Когда запускается этап mark, работа приложения останавливается. После завершения mark приложение возобновляет свою работу. Любая сборка мусора — это "Stop the World".</w:t>
+      </w:r>
+    </w:p>
+    <w:p>
+      <w:pPr>
+        <w:pStyle w:val="BodyText"/>
+      </w:pPr>
+      <w:r>
+        <w:rPr>
+          <w:rStyle w:val="a1"/>
           <w:sz w:val="28"/>
           <w:szCs w:val="28"/>
         </w:rPr>
@@ -3092,7 +2054,7 @@
     </w:p>
     <w:p>
       <w:pPr>
-        <w:pStyle w:val="a1"/>
+        <w:pStyle w:val="BodyText"/>
         <w:numPr>
           <w:ilvl w:val="0"/>
           <w:numId w:val="7"/>
@@ -3105,6 +2067,7 @@
       <w:r>
         <w:rPr>
           <w:noProof/>
+          <w:lang w:eastAsia="ru-RU"/>
         </w:rPr>
         <w:lastRenderedPageBreak/>
         <w:drawing>
@@ -3159,7 +2122,7 @@
     </w:p>
     <w:p>
       <w:pPr>
-        <w:pStyle w:val="a1"/>
+        <w:pStyle w:val="BodyText"/>
         <w:numPr>
           <w:ilvl w:val="0"/>
           <w:numId w:val="7"/>
@@ -3175,7 +2138,7 @@
     </w:p>
     <w:p>
       <w:pPr>
-        <w:pStyle w:val="a1"/>
+        <w:pStyle w:val="BodyText"/>
         <w:numPr>
           <w:ilvl w:val="0"/>
           <w:numId w:val="7"/>
@@ -3186,36 +2149,17 @@
         </w:tabs>
       </w:pPr>
       <w:r>
-        <w:t xml:space="preserve">Этапы </w:t>
-      </w:r>
-      <w:proofErr w:type="spellStart"/>
-      <w:r>
-        <w:t>mark</w:t>
-      </w:r>
-      <w:proofErr w:type="spellEnd"/>
-      <w:r>
-        <w:t xml:space="preserve"> и </w:t>
-      </w:r>
-      <w:proofErr w:type="spellStart"/>
-      <w:r>
-        <w:t>sweep</w:t>
-      </w:r>
-      <w:proofErr w:type="spellEnd"/>
-      <w:r>
-        <w:t xml:space="preserve"> занимают меньше времени при большом количестве мусора. То есть маркировка будет происходит</w:t>
-      </w:r>
-      <w:r>
-        <w:t>ь быстрее, если анализируемая область небольшая и в ней много мертвых объектов.</w:t>
-      </w:r>
-    </w:p>
-    <w:p>
-      <w:pPr>
-        <w:pStyle w:val="a1"/>
-      </w:pPr>
-    </w:p>
-    <w:p>
-      <w:pPr>
-        <w:pStyle w:val="a1"/>
+        <w:t>Этапы mark и sweep занимают меньше времени при большом количестве мусора. То есть маркировка будет происходить быстрее, если анализируемая область небольшая и в ней много мертвых объектов.</w:t>
+      </w:r>
+    </w:p>
+    <w:p>
+      <w:pPr>
+        <w:pStyle w:val="BodyText"/>
+      </w:pPr>
+    </w:p>
+    <w:p>
+      <w:pPr>
+        <w:pStyle w:val="BodyText"/>
         <w:numPr>
           <w:ilvl w:val="0"/>
           <w:numId w:val="8"/>
@@ -3226,28 +2170,12 @@
         </w:tabs>
       </w:pPr>
       <w:r>
-        <w:t xml:space="preserve">Новые объекты создаются в области </w:t>
-      </w:r>
-      <w:proofErr w:type="spellStart"/>
-      <w:r>
-        <w:t>Eden</w:t>
-      </w:r>
-      <w:proofErr w:type="spellEnd"/>
-      <w:r>
-        <w:t xml:space="preserve">. Области </w:t>
-      </w:r>
-      <w:proofErr w:type="spellStart"/>
-      <w:r>
-        <w:t>Survivor</w:t>
-      </w:r>
-      <w:proofErr w:type="spellEnd"/>
-      <w:r>
-        <w:t xml:space="preserve"> (S0, S1) на данный момент пустые.</w:t>
-      </w:r>
-    </w:p>
-    <w:p>
-      <w:pPr>
-        <w:pStyle w:val="a1"/>
+        <w:t>Новые объекты создаются в области Eden. Области Survivor (S0, S1) на данный момент пустые.</w:t>
+      </w:r>
+    </w:p>
+    <w:p>
+      <w:pPr>
+        <w:pStyle w:val="BodyText"/>
         <w:numPr>
           <w:ilvl w:val="0"/>
           <w:numId w:val="8"/>
@@ -3258,86 +2186,21 @@
         </w:tabs>
       </w:pPr>
       <w:r>
-        <w:t xml:space="preserve">Когда область </w:t>
-      </w:r>
-      <w:proofErr w:type="spellStart"/>
-      <w:r>
-        <w:t>Eden</w:t>
-      </w:r>
-      <w:proofErr w:type="spellEnd"/>
-      <w:r>
-        <w:t xml:space="preserve"> заполняется, происходит </w:t>
-      </w:r>
-      <w:r>
-        <w:rPr>
-          <w:rStyle w:val="a6"/>
-        </w:rPr>
-        <w:t>минорная сборка мусора (</w:t>
-      </w:r>
-      <w:proofErr w:type="spellStart"/>
-      <w:r>
-        <w:rPr>
-          <w:rStyle w:val="a6"/>
-        </w:rPr>
-        <w:t>Minor</w:t>
-      </w:r>
-      <w:proofErr w:type="spellEnd"/>
-      <w:r>
-        <w:rPr>
-          <w:rStyle w:val="a6"/>
-        </w:rPr>
-        <w:t xml:space="preserve"> GC)</w:t>
-      </w:r>
-      <w:r>
-        <w:t xml:space="preserve">. </w:t>
-      </w:r>
-      <w:proofErr w:type="spellStart"/>
-      <w:r>
-        <w:t>Minor</w:t>
-      </w:r>
-      <w:proofErr w:type="spellEnd"/>
-      <w:r>
-        <w:t xml:space="preserve"> </w:t>
-      </w:r>
-      <w:r>
-        <w:t xml:space="preserve">GC — это процесс, при котором операции </w:t>
-      </w:r>
-      <w:proofErr w:type="spellStart"/>
-      <w:r>
-        <w:t>mark</w:t>
-      </w:r>
-      <w:proofErr w:type="spellEnd"/>
-      <w:r>
-        <w:t xml:space="preserve"> и </w:t>
-      </w:r>
-      <w:proofErr w:type="spellStart"/>
-      <w:r>
-        <w:t>sweep</w:t>
-      </w:r>
-      <w:proofErr w:type="spellEnd"/>
-      <w:r>
-        <w:t xml:space="preserve"> выполняются для </w:t>
-      </w:r>
-      <w:proofErr w:type="spellStart"/>
-      <w:r>
-        <w:t>young</w:t>
-      </w:r>
-      <w:proofErr w:type="spellEnd"/>
-      <w:r>
-        <w:t xml:space="preserve"> </w:t>
-      </w:r>
-      <w:proofErr w:type="spellStart"/>
-      <w:r>
-        <w:t>generation</w:t>
-      </w:r>
-      <w:proofErr w:type="spellEnd"/>
-      <w:r>
-        <w:t xml:space="preserve"> (молодого поколения).</w:t>
-      </w:r>
-    </w:p>
-    <w:p>
-      <w:pPr>
-        <w:pStyle w:val="a1"/>
+        <w:t xml:space="preserve">Когда область Eden заполняется, происходит </w:t>
+      </w:r>
+      <w:r>
+        <w:rPr>
+          <w:rStyle w:val="a0"/>
+        </w:rPr>
+        <w:t>минорная сборка мусора (Minor GC)</w:t>
+      </w:r>
+      <w:r>
+        <w:t>. Minor GC — это процесс, при котором операции mark и sweep выполняются для young generation (молодого поколения).</w:t>
+      </w:r>
+    </w:p>
+    <w:p>
+      <w:pPr>
+        <w:pStyle w:val="BodyText"/>
         <w:numPr>
           <w:ilvl w:val="0"/>
           <w:numId w:val="8"/>
@@ -3348,28 +2211,12 @@
         </w:tabs>
       </w:pPr>
       <w:r>
-        <w:t xml:space="preserve">После </w:t>
-      </w:r>
-      <w:proofErr w:type="spellStart"/>
-      <w:r>
-        <w:t>Minor</w:t>
-      </w:r>
-      <w:proofErr w:type="spellEnd"/>
-      <w:r>
-        <w:t xml:space="preserve"> GC живые объекты перемещаются в одну из областей </w:t>
-      </w:r>
-      <w:proofErr w:type="spellStart"/>
-      <w:r>
-        <w:t>Survivor</w:t>
-      </w:r>
-      <w:proofErr w:type="spellEnd"/>
-      <w:r>
-        <w:t xml:space="preserve"> (например, S0). Мертвые объекты полностью удаляются.</w:t>
-      </w:r>
-    </w:p>
-    <w:p>
-      <w:pPr>
-        <w:pStyle w:val="a1"/>
+        <w:t>После Minor GC живые объекты перемещаются в одну из областей Survivor (например, S0). Мертвые объекты полностью удаляются.</w:t>
+      </w:r>
+    </w:p>
+    <w:p>
+      <w:pPr>
+        <w:pStyle w:val="BodyText"/>
         <w:numPr>
           <w:ilvl w:val="0"/>
           <w:numId w:val="8"/>
@@ -3380,47 +2227,12 @@
         </w:tabs>
       </w:pPr>
       <w:r>
-        <w:t xml:space="preserve">По мере работы приложения </w:t>
-      </w:r>
-      <w:r>
-        <w:t xml:space="preserve">пространство </w:t>
-      </w:r>
-      <w:proofErr w:type="spellStart"/>
-      <w:r>
-        <w:t>Eden</w:t>
-      </w:r>
-      <w:proofErr w:type="spellEnd"/>
-      <w:r>
-        <w:t xml:space="preserve"> заполняется новыми объектами. При очередном </w:t>
-      </w:r>
-      <w:proofErr w:type="spellStart"/>
-      <w:r>
-        <w:t>Minor</w:t>
-      </w:r>
-      <w:proofErr w:type="spellEnd"/>
-      <w:r>
-        <w:t xml:space="preserve"> GC области </w:t>
-      </w:r>
-      <w:proofErr w:type="spellStart"/>
-      <w:r>
-        <w:t>young</w:t>
-      </w:r>
-      <w:proofErr w:type="spellEnd"/>
-      <w:r>
-        <w:t xml:space="preserve"> </w:t>
-      </w:r>
-      <w:proofErr w:type="spellStart"/>
-      <w:r>
-        <w:t>generation</w:t>
-      </w:r>
-      <w:proofErr w:type="spellEnd"/>
-      <w:r>
-        <w:t xml:space="preserve"> и S0 очищаются. На этот раз выжившие объекты перемещаются в область S1, и их возраст увеличивается (отметка о том, что они пережили сборку мусора).</w:t>
-      </w:r>
-    </w:p>
-    <w:p>
-      <w:pPr>
-        <w:pStyle w:val="a1"/>
+        <w:t>По мере работы приложения пространство Eden заполняется новыми объектами. При очередном Minor GC области young generation и S0 очищаются. На этот раз выжившие объекты перемещаются в область S1, и их возраст увеличивается (отметка о том, что они пережили сборку мусора).</w:t>
+      </w:r>
+    </w:p>
+    <w:p>
+      <w:pPr>
+        <w:pStyle w:val="BodyText"/>
         <w:numPr>
           <w:ilvl w:val="0"/>
           <w:numId w:val="8"/>
@@ -3431,39 +2243,12 @@
         </w:tabs>
       </w:pPr>
       <w:r>
-        <w:t>При следующе</w:t>
-      </w:r>
-      <w:r>
-        <w:t xml:space="preserve">м </w:t>
-      </w:r>
-      <w:proofErr w:type="spellStart"/>
-      <w:r>
-        <w:t>Minor</w:t>
-      </w:r>
-      <w:proofErr w:type="spellEnd"/>
-      <w:r>
-        <w:t xml:space="preserve"> GC процесс повторяется. Однако на этот раз области </w:t>
-      </w:r>
-      <w:proofErr w:type="spellStart"/>
-      <w:r>
-        <w:t>Survivor</w:t>
-      </w:r>
-      <w:proofErr w:type="spellEnd"/>
-      <w:r>
-        <w:t xml:space="preserve"> меняются местами. Живые объекты перемещаются в S0 и у них увеличивается возраст. Области </w:t>
-      </w:r>
-      <w:proofErr w:type="spellStart"/>
-      <w:r>
-        <w:t>Eden</w:t>
-      </w:r>
-      <w:proofErr w:type="spellEnd"/>
-      <w:r>
-        <w:t xml:space="preserve"> и S1 очищаются.</w:t>
-      </w:r>
-    </w:p>
-    <w:p>
-      <w:pPr>
-        <w:pStyle w:val="a1"/>
+        <w:t>При следующем Minor GC процесс повторяется. Однако на этот раз области Survivor меняются местами. Живые объекты перемещаются в S0 и у них увеличивается возраст. Области Eden и S1 очищаются.</w:t>
+      </w:r>
+    </w:p>
+    <w:p>
+      <w:pPr>
+        <w:pStyle w:val="BodyText"/>
         <w:numPr>
           <w:ilvl w:val="0"/>
           <w:numId w:val="8"/>
@@ -3475,31 +2260,12 @@
       </w:pPr>
       <w:r>
         <w:lastRenderedPageBreak/>
-        <w:t xml:space="preserve">Объекты между областями </w:t>
-      </w:r>
-      <w:proofErr w:type="spellStart"/>
-      <w:r>
-        <w:t>Survivor</w:t>
-      </w:r>
-      <w:proofErr w:type="spellEnd"/>
-      <w:r>
-        <w:t xml:space="preserve"> копируются определенное количество раз (пока </w:t>
-      </w:r>
-      <w:r>
-        <w:t xml:space="preserve">не переживут определенное количество </w:t>
-      </w:r>
-      <w:proofErr w:type="spellStart"/>
-      <w:r>
-        <w:t>Minor</w:t>
-      </w:r>
-      <w:proofErr w:type="spellEnd"/>
-      <w:r>
-        <w:t xml:space="preserve"> GC) или пока там достаточно места. Затем эти объекты копируются в область Old.</w:t>
-      </w:r>
-    </w:p>
-    <w:p>
-      <w:pPr>
-        <w:pStyle w:val="a1"/>
+        <w:t>Объекты между областями Survivor копируются определенное количество раз (пока не переживут определенное количество Minor GC) или пока там достаточно места. Затем эти объекты копируются в область Old.</w:t>
+      </w:r>
+    </w:p>
+    <w:p>
+      <w:pPr>
+        <w:pStyle w:val="BodyText"/>
         <w:numPr>
           <w:ilvl w:val="0"/>
           <w:numId w:val="8"/>
@@ -3520,7 +2286,7 @@
       </w:r>
       <w:r>
         <w:rPr>
-          <w:rStyle w:val="a6"/>
+          <w:rStyle w:val="a0"/>
           <w:lang w:val="en-US"/>
         </w:rPr>
         <w:t xml:space="preserve"> Major GC</w:t>
@@ -3568,45 +2334,37 @@
         <w:t xml:space="preserve"> Old Generation. </w:t>
       </w:r>
       <w:r>
-        <w:t xml:space="preserve">Major GC работает медленнее по сравнению с </w:t>
-      </w:r>
-      <w:proofErr w:type="spellStart"/>
-      <w:r>
-        <w:t>Minor</w:t>
-      </w:r>
-      <w:proofErr w:type="spellEnd"/>
-      <w:r>
-        <w:t xml:space="preserve"> GC, поскольку старое поколение в основном состоит из живых объектов.</w:t>
-      </w:r>
-    </w:p>
-    <w:p>
-      <w:pPr>
-        <w:pStyle w:val="a1"/>
-      </w:pPr>
-    </w:p>
-    <w:p>
-      <w:pPr>
-        <w:pStyle w:val="a1"/>
-      </w:pPr>
-    </w:p>
-    <w:p>
-      <w:pPr>
-        <w:pStyle w:val="a1"/>
-      </w:pPr>
-    </w:p>
-    <w:p>
-      <w:pPr>
-        <w:pStyle w:val="a1"/>
-      </w:pPr>
-    </w:p>
-    <w:p>
-      <w:pPr>
-        <w:pStyle w:val="a1"/>
-      </w:pPr>
-    </w:p>
-    <w:p>
-      <w:pPr>
-        <w:pStyle w:val="a1"/>
+        <w:t>Major GC работает медленнее по сравнению с Minor GC, поскольку старое поколение в основном состоит из живых объектов.</w:t>
+      </w:r>
+    </w:p>
+    <w:p>
+      <w:pPr>
+        <w:pStyle w:val="BodyText"/>
+      </w:pPr>
+    </w:p>
+    <w:p>
+      <w:pPr>
+        <w:pStyle w:val="BodyText"/>
+      </w:pPr>
+    </w:p>
+    <w:p>
+      <w:pPr>
+        <w:pStyle w:val="BodyText"/>
+      </w:pPr>
+    </w:p>
+    <w:p>
+      <w:pPr>
+        <w:pStyle w:val="BodyText"/>
+      </w:pPr>
+    </w:p>
+    <w:p>
+      <w:pPr>
+        <w:pStyle w:val="BodyText"/>
+      </w:pPr>
+    </w:p>
+    <w:p>
+      <w:pPr>
+        <w:pStyle w:val="BodyText"/>
       </w:pPr>
     </w:p>
     <w:sectPr>
@@ -3621,7 +2379,7 @@
 </file>
 
 <file path=word/numbering.xml><?xml version="1.0" encoding="utf-8"?>
-<w:numbering xmlns:wpc="http://schemas.microsoft.com/office/word/2010/wordprocessingCanvas" xmlns:cx="http://schemas.microsoft.com/office/drawing/2014/chartex" xmlns:cx1="http://schemas.microsoft.com/office/drawing/2015/9/8/chartex" xmlns:cx2="http://schemas.microsoft.com/office/drawing/2015/10/21/chartex" xmlns:cx3="http://schemas.microsoft.com/office/drawing/2016/5/9/chartex" xmlns:cx4="http://schemas.microsoft.com/office/drawing/2016/5/10/chartex" xmlns:cx5="http://schemas.microsoft.com/office/drawing/2016/5/11/chartex" xmlns:cx6="http://schemas.microsoft.com/office/drawing/2016/5/12/chartex" xmlns:cx7="http://schemas.microsoft.com/office/drawing/2016/5/13/chartex" xmlns:cx8="http://schemas.microsoft.com/office/drawing/2016/5/14/chartex" xmlns:mc="http://schemas.openxmlformats.org/markup-compatibility/2006" xmlns:aink="http://schemas.microsoft.com/office/drawing/2016/ink" xmlns:am3d="http://schemas.microsoft.com/office/drawing/2017/model3d" xmlns:o="urn:schemas-microsoft-com:office:office" xmlns:r="http://schemas.openxmlformats.org/officeDocument/2006/relationships" xmlns:m="http://schemas.openxmlformats.org/officeDocument/2006/math" xmlns:v="urn:schemas-microsoft-com:vml" xmlns:wp14="http://schemas.microsoft.com/office/word/2010/wordprocessingDrawing" xmlns:wp="http://schemas.openxmlformats.org/drawingml/2006/wordprocessingDrawing" xmlns:w10="urn:schemas-microsoft-com:office:word" xmlns:w="http://schemas.openxmlformats.org/wordprocessingml/2006/main" xmlns:w14="http://schemas.microsoft.com/office/word/2010/wordml" xmlns:w15="http://schemas.microsoft.com/office/word/2012/wordml" xmlns:w16cex="http://schemas.microsoft.com/office/word/2018/wordml/cex" xmlns:w16cid="http://schemas.microsoft.com/office/word/2016/wordml/cid" xmlns:w16="http://schemas.microsoft.com/office/word/2018/wordml" xmlns:w16sdtdh="http://schemas.microsoft.com/office/word/2020/wordml/sdtdatahash" xmlns:w16se="http://schemas.microsoft.com/office/word/2015/wordml/symex" xmlns:wpg="http://schemas.microsoft.com/office/word/2010/wordprocessingGroup" xmlns:wpi="http://schemas.microsoft.com/office/word/2010/wordprocessingInk" xmlns:wne="http://schemas.microsoft.com/office/word/2006/wordml" xmlns:wps="http://schemas.microsoft.com/office/word/2010/wordprocessingShape" mc:Ignorable="w14 w15 w16se w16cid w16 w16cex w16sdtdh wp14">
+<w:numbering xmlns:wpc="http://schemas.microsoft.com/office/word/2010/wordprocessingCanvas" xmlns:cx="http://schemas.microsoft.com/office/drawing/2014/chartex" xmlns:mc="http://schemas.openxmlformats.org/markup-compatibility/2006" xmlns:o="urn:schemas-microsoft-com:office:office" xmlns:r="http://schemas.openxmlformats.org/officeDocument/2006/relationships" xmlns:m="http://schemas.openxmlformats.org/officeDocument/2006/math" xmlns:v="urn:schemas-microsoft-com:vml" xmlns:wp14="http://schemas.microsoft.com/office/word/2010/wordprocessingDrawing" xmlns:wp="http://schemas.openxmlformats.org/drawingml/2006/wordprocessingDrawing" xmlns:w10="urn:schemas-microsoft-com:office:word" xmlns:w="http://schemas.openxmlformats.org/wordprocessingml/2006/main" xmlns:w14="http://schemas.microsoft.com/office/word/2010/wordml" xmlns:w15="http://schemas.microsoft.com/office/word/2012/wordml" xmlns:w16se="http://schemas.microsoft.com/office/word/2015/wordml/symex" xmlns:wpg="http://schemas.microsoft.com/office/word/2010/wordprocessingGroup" xmlns:wpi="http://schemas.microsoft.com/office/word/2010/wordprocessingInk" xmlns:wne="http://schemas.microsoft.com/office/word/2006/wordml" xmlns:wps="http://schemas.microsoft.com/office/word/2010/wordprocessingShape" mc:Ignorable="w14 w15 w16se wp14">
   <w:abstractNum w:abstractNumId="0" w15:restartNumberingAfterBreak="0">
     <w:nsid w:val="28A62BB5"/>
     <w:multiLevelType w:val="multilevel"/>
@@ -4760,7 +3518,7 @@
 </file>
 
 <file path=word/styles.xml><?xml version="1.0" encoding="utf-8"?>
-<w:styles xmlns:mc="http://schemas.openxmlformats.org/markup-compatibility/2006" xmlns:r="http://schemas.openxmlformats.org/officeDocument/2006/relationships" xmlns:w="http://schemas.openxmlformats.org/wordprocessingml/2006/main" xmlns:w14="http://schemas.microsoft.com/office/word/2010/wordml" xmlns:w15="http://schemas.microsoft.com/office/word/2012/wordml" xmlns:w16cex="http://schemas.microsoft.com/office/word/2018/wordml/cex" xmlns:w16cid="http://schemas.microsoft.com/office/word/2016/wordml/cid" xmlns:w16="http://schemas.microsoft.com/office/word/2018/wordml" xmlns:w16sdtdh="http://schemas.microsoft.com/office/word/2020/wordml/sdtdatahash" xmlns:w16se="http://schemas.microsoft.com/office/word/2015/wordml/symex" mc:Ignorable="w14 w15 w16se w16cid w16 w16cex w16sdtdh">
+<w:styles xmlns:mc="http://schemas.openxmlformats.org/markup-compatibility/2006" xmlns:r="http://schemas.openxmlformats.org/officeDocument/2006/relationships" xmlns:w="http://schemas.openxmlformats.org/wordprocessingml/2006/main" xmlns:w14="http://schemas.microsoft.com/office/word/2010/wordml" xmlns:w15="http://schemas.microsoft.com/office/word/2012/wordml" xmlns:w16se="http://schemas.microsoft.com/office/word/2015/wordml/symex" mc:Ignorable="w14 w15 w16se">
   <w:docDefaults>
     <w:rPrDefault>
       <w:rPr>
@@ -4776,7 +3534,7 @@
       </w:pPr>
     </w:pPrDefault>
   </w:docDefaults>
-  <w:latentStyles w:defLockedState="0" w:defUIPriority="99" w:defSemiHidden="0" w:defUnhideWhenUsed="0" w:defQFormat="0" w:count="376">
+  <w:latentStyles w:defLockedState="0" w:defUIPriority="99" w:defSemiHidden="0" w:defUnhideWhenUsed="0" w:defQFormat="0" w:count="371">
     <w:lsdException w:name="Normal" w:uiPriority="0" w:qFormat="1"/>
     <w:lsdException w:name="heading 1" w:uiPriority="9" w:qFormat="1"/>
     <w:lsdException w:name="heading 2" w:semiHidden="1" w:uiPriority="9" w:unhideWhenUsed="1" w:qFormat="1"/>
@@ -4882,6 +3640,7 @@
     <w:lsdException w:name="HTML Sample" w:semiHidden="1" w:unhideWhenUsed="1"/>
     <w:lsdException w:name="HTML Typewriter" w:semiHidden="1" w:unhideWhenUsed="1"/>
     <w:lsdException w:name="HTML Variable" w:semiHidden="1" w:unhideWhenUsed="1"/>
+    <w:lsdException w:name="Normal Table" w:semiHidden="1" w:unhideWhenUsed="1"/>
     <w:lsdException w:name="annotation subject" w:semiHidden="1" w:unhideWhenUsed="1"/>
     <w:lsdException w:name="No List" w:semiHidden="1" w:unhideWhenUsed="1"/>
     <w:lsdException w:name="Outline List 1" w:semiHidden="1" w:unhideWhenUsed="1"/>
@@ -4924,8 +3683,11 @@
     <w:lsdException w:name="Table Contemporary" w:semiHidden="1" w:unhideWhenUsed="1"/>
     <w:lsdException w:name="Table Elegant" w:semiHidden="1" w:unhideWhenUsed="1"/>
     <w:lsdException w:name="Table Professional" w:semiHidden="1" w:unhideWhenUsed="1"/>
+    <w:lsdException w:name="Table Subtle 1" w:semiHidden="1" w:unhideWhenUsed="1"/>
     <w:lsdException w:name="Table Subtle 2" w:semiHidden="1" w:unhideWhenUsed="1"/>
     <w:lsdException w:name="Table Web 1" w:semiHidden="1" w:unhideWhenUsed="1"/>
+    <w:lsdException w:name="Table Web 2" w:semiHidden="1" w:unhideWhenUsed="1"/>
+    <w:lsdException w:name="Table Web 3" w:semiHidden="1" w:unhideWhenUsed="1"/>
     <w:lsdException w:name="Balloon Text" w:semiHidden="1" w:unhideWhenUsed="1"/>
     <w:lsdException w:name="Table Grid" w:uiPriority="39"/>
     <w:lsdException w:name="Table Theme" w:semiHidden="1" w:unhideWhenUsed="1"/>
@@ -5144,23 +3906,18 @@
     <w:lsdException w:name="List Table 5 Dark Accent 6" w:uiPriority="50"/>
     <w:lsdException w:name="List Table 6 Colorful Accent 6" w:uiPriority="51"/>
     <w:lsdException w:name="List Table 7 Colorful Accent 6" w:uiPriority="52"/>
-    <w:lsdException w:name="Mention" w:semiHidden="1" w:unhideWhenUsed="1"/>
-    <w:lsdException w:name="Smart Hyperlink" w:semiHidden="1" w:unhideWhenUsed="1"/>
-    <w:lsdException w:name="Hashtag" w:semiHidden="1" w:unhideWhenUsed="1"/>
-    <w:lsdException w:name="Unresolved Mention" w:semiHidden="1" w:unhideWhenUsed="1"/>
-    <w:lsdException w:name="Smart Link" w:semiHidden="1" w:unhideWhenUsed="1"/>
   </w:latentStyles>
-  <w:style w:type="paragraph" w:default="1" w:styleId="a">
+  <w:style w:type="paragraph" w:default="1" w:styleId="Normal">
     <w:name w:val="Normal"/>
     <w:qFormat/>
     <w:pPr>
       <w:spacing w:after="160" w:line="259" w:lineRule="auto"/>
     </w:pPr>
   </w:style>
-  <w:style w:type="paragraph" w:styleId="4">
+  <w:style w:type="paragraph" w:styleId="Heading4">
     <w:name w:val="heading 4"/>
-    <w:basedOn w:val="a0"/>
-    <w:next w:val="a1"/>
+    <w:basedOn w:val="Title"/>
+    <w:next w:val="BodyText"/>
     <w:qFormat/>
     <w:pPr>
       <w:spacing w:before="120"/>
@@ -5174,13 +3931,13 @@
       <w:szCs w:val="24"/>
     </w:rPr>
   </w:style>
-  <w:style w:type="character" w:default="1" w:styleId="a2">
+  <w:style w:type="character" w:default="1" w:styleId="DefaultParagraphFont">
     <w:name w:val="Default Paragraph Font"/>
     <w:uiPriority w:val="1"/>
     <w:semiHidden/>
     <w:unhideWhenUsed/>
   </w:style>
-  <w:style w:type="table" w:default="1" w:styleId="a3">
+  <w:style w:type="table" w:default="1" w:styleId="TableNormal">
     <w:name w:val="Normal Table"/>
     <w:uiPriority w:val="99"/>
     <w:semiHidden/>
@@ -5195,20 +3952,20 @@
       </w:tblCellMar>
     </w:tblPr>
   </w:style>
-  <w:style w:type="numbering" w:default="1" w:styleId="a4">
+  <w:style w:type="numbering" w:default="1" w:styleId="NoList">
     <w:name w:val="No List"/>
     <w:uiPriority w:val="99"/>
     <w:semiHidden/>
     <w:unhideWhenUsed/>
   </w:style>
-  <w:style w:type="character" w:customStyle="1" w:styleId="a5">
+  <w:style w:type="character" w:customStyle="1" w:styleId="a">
     <w:name w:val="Маркеры списка"/>
     <w:qFormat/>
     <w:rPr>
       <w:rFonts w:ascii="OpenSymbol" w:eastAsia="OpenSymbol" w:hAnsi="OpenSymbol" w:cs="OpenSymbol"/>
     </w:rPr>
   </w:style>
-  <w:style w:type="character" w:customStyle="1" w:styleId="a6">
+  <w:style w:type="character" w:customStyle="1" w:styleId="a0">
     <w:name w:val="Выделение жирным"/>
     <w:qFormat/>
     <w:rPr>
@@ -5216,14 +3973,14 @@
       <w:bCs/>
     </w:rPr>
   </w:style>
-  <w:style w:type="character" w:customStyle="1" w:styleId="a7">
+  <w:style w:type="character" w:customStyle="1" w:styleId="a1">
     <w:name w:val="Исходный текст"/>
     <w:qFormat/>
     <w:rPr>
       <w:rFonts w:ascii="Liberation Mono" w:eastAsia="Noto Sans Mono CJK SC" w:hAnsi="Liberation Mono" w:cs="Liberation Mono"/>
     </w:rPr>
   </w:style>
-  <w:style w:type="character" w:styleId="a8">
+  <w:style w:type="character" w:styleId="Emphasis">
     <w:name w:val="Emphasis"/>
     <w:qFormat/>
     <w:rPr>
@@ -5231,14 +3988,14 @@
       <w:iCs/>
     </w:rPr>
   </w:style>
-  <w:style w:type="character" w:customStyle="1" w:styleId="a9">
+  <w:style w:type="character" w:customStyle="1" w:styleId="a2">
     <w:name w:val="Символ нумерации"/>
     <w:qFormat/>
   </w:style>
-  <w:style w:type="paragraph" w:styleId="a0">
+  <w:style w:type="paragraph" w:styleId="Title">
     <w:name w:val="Title"/>
-    <w:basedOn w:val="a"/>
-    <w:next w:val="a1"/>
+    <w:basedOn w:val="Normal"/>
+    <w:next w:val="BodyText"/>
     <w:qFormat/>
     <w:pPr>
       <w:keepNext/>
@@ -5250,23 +4007,23 @@
       <w:szCs w:val="28"/>
     </w:rPr>
   </w:style>
-  <w:style w:type="paragraph" w:styleId="a1">
+  <w:style w:type="paragraph" w:styleId="BodyText">
     <w:name w:val="Body Text"/>
-    <w:basedOn w:val="a"/>
+    <w:basedOn w:val="Normal"/>
     <w:pPr>
       <w:spacing w:after="140" w:line="276" w:lineRule="auto"/>
     </w:pPr>
   </w:style>
-  <w:style w:type="paragraph" w:styleId="aa">
+  <w:style w:type="paragraph" w:styleId="List">
     <w:name w:val="List"/>
-    <w:basedOn w:val="a1"/>
+    <w:basedOn w:val="BodyText"/>
     <w:rPr>
       <w:rFonts w:cs="Lohit Devanagari"/>
     </w:rPr>
   </w:style>
-  <w:style w:type="paragraph" w:styleId="ab">
+  <w:style w:type="paragraph" w:styleId="Caption">
     <w:name w:val="caption"/>
-    <w:basedOn w:val="a"/>
+    <w:basedOn w:val="Normal"/>
     <w:qFormat/>
     <w:pPr>
       <w:suppressLineNumbers/>
@@ -5280,9 +4037,9 @@
       <w:szCs w:val="24"/>
     </w:rPr>
   </w:style>
-  <w:style w:type="paragraph" w:styleId="ac">
+  <w:style w:type="paragraph" w:styleId="IndexHeading">
     <w:name w:val="index heading"/>
-    <w:basedOn w:val="a"/>
+    <w:basedOn w:val="Normal"/>
     <w:qFormat/>
     <w:pPr>
       <w:suppressLineNumbers/>
@@ -5291,9 +4048,9 @@
       <w:rFonts w:cs="Lohit Devanagari"/>
     </w:rPr>
   </w:style>
-  <w:style w:type="paragraph" w:styleId="ad">
+  <w:style w:type="paragraph" w:styleId="ListParagraph">
     <w:name w:val="List Paragraph"/>
-    <w:basedOn w:val="a"/>
+    <w:basedOn w:val="Normal"/>
     <w:uiPriority w:val="34"/>
     <w:qFormat/>
     <w:rsid w:val="00B6798D"/>

</xml_diff>